<commit_message>
LAGI BUAT APPROVAL DAFTAR ULANG
</commit_message>
<xml_diff>
--- a/formulir_pendaftaran_ulang.docx
+++ b/formulir_pendaftaran_ulang.docx
@@ -85,8 +85,18 @@
           <w:sz w:val="40"/>
           <w:szCs w:val="46"/>
         </w:rPr>
-        <w:t>FORMULIR PENdaftaran</w:t>
+        <w:t xml:space="preserve">FORMULIR </w:t>
       </w:r>
+      <w:proofErr w:type="spellStart"/>
+      <w:r>
+        <w:rPr>
+          <w:rFonts w:ascii="Showcard Gothic" w:hAnsi="Showcard Gothic"/>
+          <w:sz w:val="40"/>
+          <w:szCs w:val="46"/>
+        </w:rPr>
+        <w:t>PENdaftaran</w:t>
+      </w:r>
+      <w:proofErr w:type="spellEnd"/>
       <w:r>
         <w:rPr>
           <w:rFonts w:ascii="Showcard Gothic" w:hAnsi="Showcard Gothic"/>
@@ -280,8 +290,6 @@
         </w:rPr>
         <w:softHyphen/>
       </w:r>
-      <w:bookmarkStart w:id="0" w:name="_GoBack"/>
-      <w:bookmarkEnd w:id="0"/>
     </w:p>
     <w:p>
       <w:pPr>
@@ -318,11 +326,19 @@
                       <w:sz w:val="20"/>
                     </w:rPr>
                   </w:pPr>
+                  <w:proofErr w:type="spellStart"/>
                   <w:r>
                     <w:rPr>
                       <w:sz w:val="20"/>
                     </w:rPr>
-                    <w:t>Pasfoto 3 x4</w:t>
+                    <w:t>Pasfoto</w:t>
+                  </w:r>
+                  <w:proofErr w:type="spellEnd"/>
+                  <w:r>
+                    <w:rPr>
+                      <w:sz w:val="20"/>
+                    </w:rPr>
+                    <w:t xml:space="preserve"> 3 x4</w:t>
                   </w:r>
                 </w:p>
               </w:txbxContent>
@@ -366,7 +382,7 @@
     <w:tbl>
       <w:tblPr>
         <w:tblStyle w:val="TableGrid"/>
-        <w:tblW w:w="7200" w:type="dxa"/>
+        <w:tblW w:w="2340" w:type="dxa"/>
         <w:tblInd w:w="108" w:type="dxa"/>
         <w:tblBorders>
           <w:top w:val="none" w:sz="0" w:space="0" w:color="auto"/>
@@ -380,11 +396,6 @@
       </w:tblPr>
       <w:tblGrid>
         <w:gridCol w:w="2340"/>
-        <w:gridCol w:w="1380"/>
-        <w:gridCol w:w="240"/>
-        <w:gridCol w:w="1440"/>
-        <w:gridCol w:w="270"/>
-        <w:gridCol w:w="1530"/>
       </w:tblGrid>
       <w:tr>
         <w:tc>
@@ -422,156 +433,6 @@
             </w:r>
           </w:p>
         </w:tc>
-        <w:tc>
-          <w:tcPr>
-            <w:tcW w:w="1380" w:type="dxa"/>
-            <w:vAlign w:val="center"/>
-          </w:tcPr>
-          <w:p>
-            <w:pPr>
-              <w:rPr>
-                <w:rFonts w:ascii="Bodoni MT Black" w:eastAsia="Batang" w:hAnsi="Bodoni MT Black" w:cstheme="minorHAnsi"/>
-                <w:b/>
-                <w:bCs/>
-                <w:sz w:val="24"/>
-                <w:szCs w:val="26"/>
-              </w:rPr>
-            </w:pPr>
-            <w:r>
-              <w:rPr>
-                <w:rFonts w:ascii="Bodoni MT Black" w:eastAsia="Batang" w:hAnsi="Bodoni MT Black" w:cstheme="minorHAnsi"/>
-                <w:b/>
-                <w:sz w:val="24"/>
-                <w:szCs w:val="26"/>
-              </w:rPr>
-              <w:sym w:font="Wingdings" w:char="F0A8"/>
-            </w:r>
-            <w:r>
-              <w:rPr>
-                <w:rFonts w:ascii="Bodoni MT Black" w:eastAsia="Batang" w:hAnsi="Bodoni MT Black" w:cstheme="minorHAnsi"/>
-                <w:b/>
-                <w:sz w:val="24"/>
-                <w:szCs w:val="26"/>
-              </w:rPr>
-              <w:t>SD</w:t>
-            </w:r>
-          </w:p>
-        </w:tc>
-        <w:tc>
-          <w:tcPr>
-            <w:tcW w:w="240" w:type="dxa"/>
-            <w:vAlign w:val="center"/>
-          </w:tcPr>
-          <w:p>
-            <w:pPr>
-              <w:jc w:val="center"/>
-              <w:rPr>
-                <w:rFonts w:ascii="Bodoni MT Black" w:eastAsia="Batang" w:hAnsi="Bodoni MT Black" w:cstheme="minorHAnsi"/>
-                <w:b/>
-                <w:bCs/>
-                <w:sz w:val="24"/>
-                <w:szCs w:val="26"/>
-              </w:rPr>
-            </w:pPr>
-          </w:p>
-        </w:tc>
-        <w:tc>
-          <w:tcPr>
-            <w:tcW w:w="1440" w:type="dxa"/>
-            <w:vAlign w:val="center"/>
-          </w:tcPr>
-          <w:p>
-            <w:pPr>
-              <w:rPr>
-                <w:rFonts w:ascii="Bodoni MT Black" w:eastAsia="Batang" w:hAnsi="Bodoni MT Black" w:cstheme="minorHAnsi"/>
-                <w:b/>
-                <w:bCs/>
-                <w:sz w:val="24"/>
-                <w:szCs w:val="26"/>
-              </w:rPr>
-            </w:pPr>
-            <w:r>
-              <w:rPr>
-                <w:rFonts w:ascii="Bodoni MT Black" w:eastAsia="Batang" w:hAnsi="Bodoni MT Black" w:cstheme="minorHAnsi"/>
-                <w:b/>
-                <w:sz w:val="24"/>
-                <w:szCs w:val="26"/>
-              </w:rPr>
-              <w:sym w:font="Wingdings" w:char="F0A8"/>
-            </w:r>
-            <w:r>
-              <w:rPr>
-                <w:rFonts w:ascii="Bodoni MT Black" w:eastAsia="Batang" w:hAnsi="Bodoni MT Black" w:cstheme="minorHAnsi"/>
-                <w:b/>
-                <w:sz w:val="24"/>
-                <w:szCs w:val="26"/>
-              </w:rPr>
-              <w:t>SMP</w:t>
-            </w:r>
-          </w:p>
-        </w:tc>
-        <w:tc>
-          <w:tcPr>
-            <w:tcW w:w="270" w:type="dxa"/>
-            <w:vAlign w:val="center"/>
-          </w:tcPr>
-          <w:p>
-            <w:pPr>
-              <w:jc w:val="center"/>
-              <w:rPr>
-                <w:rFonts w:ascii="Bodoni MT Black" w:eastAsia="Batang" w:hAnsi="Bodoni MT Black" w:cstheme="minorHAnsi"/>
-                <w:b/>
-                <w:bCs/>
-                <w:sz w:val="24"/>
-                <w:szCs w:val="26"/>
-              </w:rPr>
-            </w:pPr>
-          </w:p>
-        </w:tc>
-        <w:tc>
-          <w:tcPr>
-            <w:tcW w:w="1530" w:type="dxa"/>
-            <w:vAlign w:val="center"/>
-          </w:tcPr>
-          <w:p>
-            <w:pPr>
-              <w:rPr>
-                <w:rFonts w:ascii="Bodoni MT Black" w:eastAsia="Batang" w:hAnsi="Bodoni MT Black" w:cstheme="minorHAnsi"/>
-                <w:b/>
-                <w:bCs/>
-                <w:sz w:val="24"/>
-                <w:szCs w:val="26"/>
-              </w:rPr>
-            </w:pPr>
-            <w:r>
-              <w:rPr>
-                <w:rFonts w:ascii="Bodoni MT Black" w:eastAsia="Batang" w:hAnsi="Bodoni MT Black" w:cstheme="minorHAnsi"/>
-                <w:b/>
-                <w:sz w:val="24"/>
-                <w:szCs w:val="26"/>
-              </w:rPr>
-              <w:sym w:font="Wingdings" w:char="F0A8"/>
-            </w:r>
-            <w:r>
-              <w:rPr>
-                <w:rFonts w:ascii="Bodoni MT Black" w:eastAsia="Batang" w:hAnsi="Bodoni MT Black" w:cstheme="minorHAnsi"/>
-                <w:b/>
-                <w:sz w:val="24"/>
-                <w:szCs w:val="26"/>
-              </w:rPr>
-              <w:t>SM</w:t>
-            </w:r>
-            <w:r>
-              <w:rPr>
-                <w:rFonts w:ascii="Bodoni MT Black" w:eastAsia="Batang" w:hAnsi="Bodoni MT Black" w:cstheme="minorHAnsi"/>
-                <w:b/>
-                <w:sz w:val="24"/>
-                <w:szCs w:val="26"/>
-              </w:rPr>
-              <w:t>A</w:t>
-            </w:r>
-          </w:p>
-        </w:tc>
       </w:tr>
     </w:tbl>
     <w:p>
@@ -595,6 +456,7 @@
           <w:sz w:val="4"/>
         </w:rPr>
       </w:pPr>
+      <w:proofErr w:type="spellStart"/>
       <w:r>
         <w:rPr>
           <w:rFonts w:ascii="Calisto MT" w:hAnsi="Calisto MT"/>
@@ -613,6 +475,7 @@
         </w:rPr>
         <w:t>s</w:t>
       </w:r>
+      <w:proofErr w:type="spellEnd"/>
     </w:p>
     <w:p>
       <w:pPr>
@@ -668,6 +531,7 @@
         </w:rPr>
         <w:t xml:space="preserve"> </w:t>
       </w:r>
+      <w:proofErr w:type="spellStart"/>
       <w:r>
         <w:rPr>
           <w:rFonts w:ascii="Showcard Gothic" w:hAnsi="Showcard Gothic" w:cs="David"/>
@@ -676,6 +540,7 @@
         </w:rPr>
         <w:t>Siswa</w:t>
       </w:r>
+      <w:proofErr w:type="spellEnd"/>
     </w:p>
     <w:p>
       <w:pPr>
@@ -971,46 +836,6 @@
                 <w:szCs w:val="16"/>
               </w:rPr>
             </w:pPr>
-            <w:r>
-              <w:rPr>
-                <w:rFonts w:ascii="Calisto MT" w:hAnsi="Calisto MT"/>
-                <w:sz w:val="16"/>
-                <w:szCs w:val="16"/>
-              </w:rPr>
-              <w:t>*NISN yang sudah diverval oleh pihak sekolah</w:t>
-            </w:r>
-            <w:r>
-              <w:rPr>
-                <w:rFonts w:ascii="Calisto MT" w:hAnsi="Calisto MT"/>
-                <w:sz w:val="16"/>
-                <w:szCs w:val="16"/>
-              </w:rPr>
-              <w:t xml:space="preserve"> (bagi</w:t>
-            </w:r>
-            <w:r>
-              <w:rPr>
-                <w:rFonts w:ascii="Calisto MT" w:hAnsi="Calisto MT"/>
-                <w:sz w:val="16"/>
-                <w:szCs w:val="16"/>
-              </w:rPr>
-              <w:t xml:space="preserve"> </w:t>
-            </w:r>
-            <w:r>
-              <w:rPr>
-                <w:rFonts w:ascii="Calisto MT" w:hAnsi="Calisto MT"/>
-                <w:sz w:val="16"/>
-                <w:szCs w:val="16"/>
-              </w:rPr>
-              <w:t xml:space="preserve">siswa pindahan dan </w:t>
-            </w:r>
-            <w:r>
-              <w:rPr>
-                <w:rFonts w:ascii="Calisto MT" w:hAnsi="Calisto MT"/>
-                <w:sz w:val="16"/>
-                <w:szCs w:val="16"/>
-              </w:rPr>
-              <w:t>calon siswa SMP/SMA)</w:t>
-            </w:r>
           </w:p>
           <w:p>
             <w:pPr>
@@ -1309,6 +1134,108 @@
           </w:tcPr>
           <w:p>
             <w:pPr>
+              <w:jc w:val="right"/>
+              <w:rPr>
+                <w:rFonts w:ascii="Calisto MT" w:hAnsi="Calisto MT"/>
+                <w:b/>
+                <w:bCs/>
+                <w:sz w:val="24"/>
+              </w:rPr>
+            </w:pPr>
+          </w:p>
+        </w:tc>
+      </w:tr>
+    </w:tbl>
+    <w:p>
+      <w:pPr>
+        <w:spacing w:after="0"/>
+        <w:jc w:val="right"/>
+        <w:rPr>
+          <w:rFonts w:ascii="Calisto MT" w:hAnsi="Calisto MT"/>
+          <w:b/>
+          <w:bCs/>
+          <w:sz w:val="4"/>
+          <w:szCs w:val="4"/>
+        </w:rPr>
+      </w:pPr>
+    </w:p>
+    <w:tbl>
+      <w:tblPr>
+        <w:tblStyle w:val="TableGrid"/>
+        <w:tblW w:w="10490" w:type="dxa"/>
+        <w:tblInd w:w="108" w:type="dxa"/>
+        <w:tblBorders>
+          <w:top w:val="none" w:sz="0" w:space="0" w:color="auto"/>
+          <w:left w:val="none" w:sz="0" w:space="0" w:color="auto"/>
+          <w:bottom w:val="none" w:sz="0" w:space="0" w:color="auto"/>
+          <w:right w:val="none" w:sz="0" w:space="0" w:color="auto"/>
+          <w:insideH w:val="none" w:sz="0" w:space="0" w:color="auto"/>
+          <w:insideV w:val="none" w:sz="0" w:space="0" w:color="auto"/>
+        </w:tblBorders>
+        <w:tblLook w:val="04A0" w:firstRow="1" w:lastRow="0" w:firstColumn="1" w:lastColumn="0" w:noHBand="0" w:noVBand="1"/>
+      </w:tblPr>
+      <w:tblGrid>
+        <w:gridCol w:w="3468"/>
+        <w:gridCol w:w="236"/>
+        <w:gridCol w:w="6786"/>
+      </w:tblGrid>
+      <w:tr>
+        <w:tc>
+          <w:tcPr>
+            <w:tcW w:w="3468" w:type="dxa"/>
+          </w:tcPr>
+          <w:p>
+            <w:pPr>
+              <w:jc w:val="right"/>
+              <w:rPr>
+                <w:rFonts w:ascii="Calisto MT" w:hAnsi="Calisto MT"/>
+                <w:b/>
+                <w:bCs/>
+                <w:sz w:val="24"/>
+              </w:rPr>
+            </w:pPr>
+            <w:r>
+              <w:rPr>
+                <w:rFonts w:ascii="Calisto MT" w:hAnsi="Calisto MT"/>
+                <w:b/>
+                <w:lang w:val="id-ID"/>
+              </w:rPr>
+              <w:t>Jenis Kelamin</w:t>
+            </w:r>
+          </w:p>
+        </w:tc>
+        <w:tc>
+          <w:tcPr>
+            <w:tcW w:w="236" w:type="dxa"/>
+            <w:tcBorders>
+              <w:right w:val="single" w:sz="4" w:space="0" w:color="auto"/>
+            </w:tcBorders>
+          </w:tcPr>
+          <w:p>
+            <w:pPr>
+              <w:jc w:val="right"/>
+              <w:rPr>
+                <w:rFonts w:ascii="Calisto MT" w:hAnsi="Calisto MT"/>
+                <w:b/>
+                <w:bCs/>
+                <w:sz w:val="24"/>
+              </w:rPr>
+            </w:pPr>
+          </w:p>
+        </w:tc>
+        <w:tc>
+          <w:tcPr>
+            <w:tcW w:w="6786" w:type="dxa"/>
+            <w:tcBorders>
+              <w:top w:val="single" w:sz="4" w:space="0" w:color="auto"/>
+              <w:left w:val="single" w:sz="4" w:space="0" w:color="auto"/>
+              <w:bottom w:val="single" w:sz="4" w:space="0" w:color="auto"/>
+              <w:right w:val="single" w:sz="4" w:space="0" w:color="auto"/>
+            </w:tcBorders>
+          </w:tcPr>
+          <w:p>
+            <w:pPr>
+              <w:ind w:right="-108"/>
               <w:jc w:val="right"/>
               <w:rPr>
                 <w:rFonts w:ascii="Calisto MT" w:hAnsi="Calisto MT"/>
@@ -1352,8 +1279,7 @@
       <w:tblGrid>
         <w:gridCol w:w="3468"/>
         <w:gridCol w:w="236"/>
-        <w:gridCol w:w="1876"/>
-        <w:gridCol w:w="4950"/>
+        <w:gridCol w:w="6826"/>
       </w:tblGrid>
       <w:tr>
         <w:tc>
@@ -1376,59 +1302,38 @@
                 <w:b/>
                 <w:lang w:val="id-ID"/>
               </w:rPr>
-              <w:t>Jenis Kelamin</w:t>
+              <w:t>Golongan Darah</w:t>
             </w:r>
           </w:p>
         </w:tc>
         <w:tc>
           <w:tcPr>
             <w:tcW w:w="236" w:type="dxa"/>
-          </w:tcPr>
-          <w:p>
-            <w:pPr>
-              <w:jc w:val="right"/>
-              <w:rPr>
-                <w:rFonts w:ascii="Calisto MT" w:hAnsi="Calisto MT"/>
-                <w:b/>
-                <w:bCs/>
-                <w:sz w:val="24"/>
-              </w:rPr>
-            </w:pPr>
-          </w:p>
-        </w:tc>
-        <w:tc>
-          <w:tcPr>
-            <w:tcW w:w="1876" w:type="dxa"/>
-          </w:tcPr>
-          <w:p>
-            <w:pPr>
-              <w:rPr>
-                <w:rFonts w:ascii="Calisto MT" w:hAnsi="Calisto MT"/>
-                <w:b/>
-                <w:bCs/>
-              </w:rPr>
-            </w:pPr>
-            <w:r>
-              <w:rPr>
-                <w:rFonts w:ascii="Calisto MT" w:hAnsi="Calisto MT"/>
-                <w:b/>
-                <w:bCs/>
-              </w:rPr>
-              <w:sym w:font="Wingdings" w:char="F0A8"/>
-            </w:r>
-            <w:r>
-              <w:rPr>
-                <w:rFonts w:ascii="Calisto MT" w:hAnsi="Calisto MT"/>
-                <w:b/>
-                <w:bCs/>
-              </w:rPr>
-              <w:t xml:space="preserve"> Laki-laki</w:t>
-            </w:r>
-          </w:p>
-        </w:tc>
-        <w:tc>
-          <w:tcPr>
-            <w:tcW w:w="4950" w:type="dxa"/>
+            <w:tcBorders>
+              <w:right w:val="single" w:sz="4" w:space="0" w:color="auto"/>
+            </w:tcBorders>
+          </w:tcPr>
+          <w:p>
+            <w:pPr>
+              <w:jc w:val="right"/>
+              <w:rPr>
+                <w:rFonts w:ascii="Calisto MT" w:hAnsi="Calisto MT"/>
+                <w:b/>
+                <w:bCs/>
+                <w:sz w:val="24"/>
+              </w:rPr>
+            </w:pPr>
+          </w:p>
+        </w:tc>
+        <w:tc>
+          <w:tcPr>
+            <w:tcW w:w="6826" w:type="dxa"/>
+            <w:tcBorders>
+              <w:top w:val="single" w:sz="4" w:space="0" w:color="auto"/>
+              <w:left w:val="single" w:sz="4" w:space="0" w:color="auto"/>
+              <w:bottom w:val="single" w:sz="4" w:space="0" w:color="auto"/>
+              <w:right w:val="single" w:sz="4" w:space="0" w:color="auto"/>
+            </w:tcBorders>
           </w:tcPr>
           <w:p>
             <w:pPr>
@@ -1439,225 +1344,6 @@
                 <w:bCs/>
               </w:rPr>
             </w:pPr>
-            <w:r>
-              <w:rPr>
-                <w:rFonts w:ascii="Calisto MT" w:hAnsi="Calisto MT"/>
-                <w:b/>
-                <w:bCs/>
-              </w:rPr>
-              <w:sym w:font="Wingdings" w:char="F0A8"/>
-            </w:r>
-            <w:r>
-              <w:rPr>
-                <w:rFonts w:ascii="Calisto MT" w:hAnsi="Calisto MT"/>
-                <w:b/>
-                <w:bCs/>
-              </w:rPr>
-              <w:t xml:space="preserve"> Perempuan</w:t>
-            </w:r>
-          </w:p>
-        </w:tc>
-      </w:tr>
-    </w:tbl>
-    <w:p>
-      <w:pPr>
-        <w:spacing w:after="0"/>
-        <w:jc w:val="right"/>
-        <w:rPr>
-          <w:rFonts w:ascii="Calisto MT" w:hAnsi="Calisto MT"/>
-          <w:b/>
-          <w:bCs/>
-          <w:sz w:val="4"/>
-          <w:szCs w:val="4"/>
-        </w:rPr>
-      </w:pPr>
-    </w:p>
-    <w:tbl>
-      <w:tblPr>
-        <w:tblStyle w:val="TableGrid"/>
-        <w:tblW w:w="0" w:type="auto"/>
-        <w:tblInd w:w="108" w:type="dxa"/>
-        <w:tblBorders>
-          <w:top w:val="none" w:sz="0" w:space="0" w:color="auto"/>
-          <w:left w:val="none" w:sz="0" w:space="0" w:color="auto"/>
-          <w:bottom w:val="none" w:sz="0" w:space="0" w:color="auto"/>
-          <w:right w:val="none" w:sz="0" w:space="0" w:color="auto"/>
-          <w:insideH w:val="none" w:sz="0" w:space="0" w:color="auto"/>
-          <w:insideV w:val="none" w:sz="0" w:space="0" w:color="auto"/>
-        </w:tblBorders>
-        <w:tblLook w:val="04A0" w:firstRow="1" w:lastRow="0" w:firstColumn="1" w:lastColumn="0" w:noHBand="0" w:noVBand="1"/>
-      </w:tblPr>
-      <w:tblGrid>
-        <w:gridCol w:w="3468"/>
-        <w:gridCol w:w="236"/>
-        <w:gridCol w:w="1706"/>
-        <w:gridCol w:w="1707"/>
-        <w:gridCol w:w="1706"/>
-        <w:gridCol w:w="1707"/>
-      </w:tblGrid>
-      <w:tr>
-        <w:tc>
-          <w:tcPr>
-            <w:tcW w:w="3468" w:type="dxa"/>
-          </w:tcPr>
-          <w:p>
-            <w:pPr>
-              <w:jc w:val="right"/>
-              <w:rPr>
-                <w:rFonts w:ascii="Calisto MT" w:hAnsi="Calisto MT"/>
-                <w:b/>
-                <w:bCs/>
-                <w:sz w:val="24"/>
-              </w:rPr>
-            </w:pPr>
-            <w:r>
-              <w:rPr>
-                <w:rFonts w:ascii="Calisto MT" w:hAnsi="Calisto MT"/>
-                <w:b/>
-                <w:lang w:val="id-ID"/>
-              </w:rPr>
-              <w:t>Golongan Darah</w:t>
-            </w:r>
-          </w:p>
-        </w:tc>
-        <w:tc>
-          <w:tcPr>
-            <w:tcW w:w="236" w:type="dxa"/>
-          </w:tcPr>
-          <w:p>
-            <w:pPr>
-              <w:jc w:val="right"/>
-              <w:rPr>
-                <w:rFonts w:ascii="Calisto MT" w:hAnsi="Calisto MT"/>
-                <w:b/>
-                <w:bCs/>
-                <w:sz w:val="24"/>
-              </w:rPr>
-            </w:pPr>
-          </w:p>
-        </w:tc>
-        <w:tc>
-          <w:tcPr>
-            <w:tcW w:w="1706" w:type="dxa"/>
-          </w:tcPr>
-          <w:p>
-            <w:pPr>
-              <w:jc w:val="both"/>
-              <w:rPr>
-                <w:rFonts w:ascii="Calisto MT" w:hAnsi="Calisto MT"/>
-                <w:b/>
-                <w:bCs/>
-              </w:rPr>
-            </w:pPr>
-            <w:r>
-              <w:rPr>
-                <w:rFonts w:ascii="Calisto MT" w:hAnsi="Calisto MT"/>
-                <w:b/>
-                <w:bCs/>
-              </w:rPr>
-              <w:sym w:font="Wingdings" w:char="F0A8"/>
-            </w:r>
-            <w:r>
-              <w:rPr>
-                <w:rFonts w:ascii="Calisto MT" w:hAnsi="Calisto MT"/>
-                <w:b/>
-                <w:bCs/>
-              </w:rPr>
-              <w:t xml:space="preserve"> A</w:t>
-            </w:r>
-          </w:p>
-        </w:tc>
-        <w:tc>
-          <w:tcPr>
-            <w:tcW w:w="1707" w:type="dxa"/>
-          </w:tcPr>
-          <w:p>
-            <w:pPr>
-              <w:jc w:val="both"/>
-              <w:rPr>
-                <w:rFonts w:ascii="Calisto MT" w:hAnsi="Calisto MT"/>
-                <w:b/>
-                <w:bCs/>
-              </w:rPr>
-            </w:pPr>
-            <w:r>
-              <w:rPr>
-                <w:rFonts w:ascii="Calisto MT" w:hAnsi="Calisto MT"/>
-                <w:b/>
-                <w:bCs/>
-              </w:rPr>
-              <w:sym w:font="Wingdings" w:char="F0A8"/>
-            </w:r>
-            <w:r>
-              <w:rPr>
-                <w:rFonts w:ascii="Calisto MT" w:hAnsi="Calisto MT"/>
-                <w:b/>
-                <w:bCs/>
-              </w:rPr>
-              <w:t xml:space="preserve"> B</w:t>
-            </w:r>
-          </w:p>
-        </w:tc>
-        <w:tc>
-          <w:tcPr>
-            <w:tcW w:w="1706" w:type="dxa"/>
-          </w:tcPr>
-          <w:p>
-            <w:pPr>
-              <w:jc w:val="both"/>
-              <w:rPr>
-                <w:rFonts w:ascii="Calisto MT" w:hAnsi="Calisto MT"/>
-                <w:b/>
-                <w:bCs/>
-              </w:rPr>
-            </w:pPr>
-            <w:r>
-              <w:rPr>
-                <w:rFonts w:ascii="Calisto MT" w:hAnsi="Calisto MT"/>
-                <w:b/>
-                <w:bCs/>
-              </w:rPr>
-              <w:sym w:font="Wingdings" w:char="F0A8"/>
-            </w:r>
-            <w:r>
-              <w:rPr>
-                <w:rFonts w:ascii="Calisto MT" w:hAnsi="Calisto MT"/>
-                <w:b/>
-                <w:bCs/>
-              </w:rPr>
-              <w:t xml:space="preserve"> AB</w:t>
-            </w:r>
-          </w:p>
-        </w:tc>
-        <w:tc>
-          <w:tcPr>
-            <w:tcW w:w="1707" w:type="dxa"/>
-          </w:tcPr>
-          <w:p>
-            <w:pPr>
-              <w:jc w:val="both"/>
-              <w:rPr>
-                <w:rFonts w:ascii="Calisto MT" w:hAnsi="Calisto MT"/>
-                <w:b/>
-                <w:bCs/>
-              </w:rPr>
-            </w:pPr>
-            <w:r>
-              <w:rPr>
-                <w:rFonts w:ascii="Calisto MT" w:hAnsi="Calisto MT"/>
-                <w:b/>
-                <w:bCs/>
-              </w:rPr>
-              <w:sym w:font="Wingdings" w:char="F0A8"/>
-            </w:r>
-            <w:r>
-              <w:rPr>
-                <w:rFonts w:ascii="Calisto MT" w:hAnsi="Calisto MT"/>
-                <w:b/>
-                <w:bCs/>
-              </w:rPr>
-              <w:t xml:space="preserve"> O</w:t>
-            </w:r>
           </w:p>
         </w:tc>
       </w:tr>
@@ -1775,8 +1461,36 @@
                 <w:b/>
                 <w:bCs/>
               </w:rPr>
-              <w:t>.........................dari ………………saudara</w:t>
-            </w:r>
+              <w:t>.........................</w:t>
+            </w:r>
+            <w:proofErr w:type="spellStart"/>
+            <w:r>
+              <w:rPr>
+                <w:rFonts w:ascii="Calisto MT" w:hAnsi="Calisto MT"/>
+                <w:b/>
+                <w:bCs/>
+              </w:rPr>
+              <w:t>dari</w:t>
+            </w:r>
+            <w:proofErr w:type="spellEnd"/>
+            <w:r>
+              <w:rPr>
+                <w:rFonts w:ascii="Calisto MT" w:hAnsi="Calisto MT"/>
+                <w:b/>
+                <w:bCs/>
+              </w:rPr>
+              <w:t xml:space="preserve"> ………………</w:t>
+            </w:r>
+            <w:proofErr w:type="spellStart"/>
+            <w:r>
+              <w:rPr>
+                <w:rFonts w:ascii="Calisto MT" w:hAnsi="Calisto MT"/>
+                <w:b/>
+                <w:bCs/>
+              </w:rPr>
+              <w:t>saudara</w:t>
+            </w:r>
+            <w:proofErr w:type="spellEnd"/>
           </w:p>
         </w:tc>
       </w:tr>
@@ -2090,13 +1804,31 @@
                 <w:sz w:val="24"/>
               </w:rPr>
             </w:pPr>
-            <w:r>
-              <w:rPr>
-                <w:rFonts w:ascii="Calisto MT" w:hAnsi="Calisto MT"/>
-                <w:b/>
-              </w:rPr>
-              <w:t>Kelurahan /Desa</w:t>
-            </w:r>
+            <w:proofErr w:type="spellStart"/>
+            <w:r>
+              <w:rPr>
+                <w:rFonts w:ascii="Calisto MT" w:hAnsi="Calisto MT"/>
+                <w:b/>
+              </w:rPr>
+              <w:t>Kelurahan</w:t>
+            </w:r>
+            <w:proofErr w:type="spellEnd"/>
+            <w:r>
+              <w:rPr>
+                <w:rFonts w:ascii="Calisto MT" w:hAnsi="Calisto MT"/>
+                <w:b/>
+              </w:rPr>
+              <w:t xml:space="preserve"> /</w:t>
+            </w:r>
+            <w:proofErr w:type="spellStart"/>
+            <w:r>
+              <w:rPr>
+                <w:rFonts w:ascii="Calisto MT" w:hAnsi="Calisto MT"/>
+                <w:b/>
+              </w:rPr>
+              <w:t>Desa</w:t>
+            </w:r>
+            <w:proofErr w:type="spellEnd"/>
           </w:p>
         </w:tc>
         <w:tc>
@@ -2187,6 +1919,7 @@
                 <w:sz w:val="24"/>
               </w:rPr>
             </w:pPr>
+            <w:proofErr w:type="spellStart"/>
             <w:r>
               <w:rPr>
                 <w:rFonts w:ascii="Calisto MT" w:hAnsi="Calisto MT"/>
@@ -2194,6 +1927,7 @@
               </w:rPr>
               <w:t>Kecamatan</w:t>
             </w:r>
+            <w:proofErr w:type="spellEnd"/>
           </w:p>
         </w:tc>
         <w:tc>
@@ -2460,92 +2194,6 @@
         </w:rPr>
       </w:pPr>
     </w:p>
-    <w:tbl>
-      <w:tblPr>
-        <w:tblStyle w:val="TableGrid"/>
-        <w:tblW w:w="0" w:type="auto"/>
-        <w:tblInd w:w="108" w:type="dxa"/>
-        <w:tblLook w:val="04A0" w:firstRow="1" w:lastRow="0" w:firstColumn="1" w:lastColumn="0" w:noHBand="0" w:noVBand="1"/>
-      </w:tblPr>
-      <w:tblGrid>
-        <w:gridCol w:w="3468"/>
-        <w:gridCol w:w="236"/>
-        <w:gridCol w:w="6826"/>
-      </w:tblGrid>
-      <w:tr>
-        <w:tc>
-          <w:tcPr>
-            <w:tcW w:w="3468" w:type="dxa"/>
-            <w:tcBorders>
-              <w:top w:val="nil"/>
-              <w:left w:val="nil"/>
-              <w:bottom w:val="nil"/>
-              <w:right w:val="nil"/>
-            </w:tcBorders>
-          </w:tcPr>
-          <w:p>
-            <w:pPr>
-              <w:jc w:val="right"/>
-              <w:rPr>
-                <w:rFonts w:ascii="Calisto MT" w:hAnsi="Calisto MT"/>
-                <w:b/>
-                <w:bCs/>
-                <w:sz w:val="24"/>
-              </w:rPr>
-            </w:pPr>
-            <w:r>
-              <w:rPr>
-                <w:rFonts w:ascii="Calisto MT" w:hAnsi="Calisto MT"/>
-                <w:b/>
-                <w:lang w:val="id-ID"/>
-              </w:rPr>
-              <w:t>No. Tlp/HP</w:t>
-            </w:r>
-          </w:p>
-        </w:tc>
-        <w:tc>
-          <w:tcPr>
-            <w:tcW w:w="236" w:type="dxa"/>
-            <w:tcBorders>
-              <w:top w:val="single" w:sz="4" w:space="0" w:color="FFFFFF" w:themeColor="background1"/>
-              <w:left w:val="nil"/>
-              <w:bottom w:val="single" w:sz="4" w:space="0" w:color="FFFFFF" w:themeColor="background1"/>
-              <w:right w:val="single" w:sz="4" w:space="0" w:color="000000" w:themeColor="text1"/>
-            </w:tcBorders>
-          </w:tcPr>
-          <w:p>
-            <w:pPr>
-              <w:jc w:val="right"/>
-              <w:rPr>
-                <w:rFonts w:ascii="Calisto MT" w:hAnsi="Calisto MT"/>
-                <w:b/>
-                <w:bCs/>
-                <w:sz w:val="24"/>
-              </w:rPr>
-            </w:pPr>
-          </w:p>
-        </w:tc>
-        <w:tc>
-          <w:tcPr>
-            <w:tcW w:w="6826" w:type="dxa"/>
-            <w:tcBorders>
-              <w:left w:val="single" w:sz="4" w:space="0" w:color="000000" w:themeColor="text1"/>
-            </w:tcBorders>
-          </w:tcPr>
-          <w:p>
-            <w:pPr>
-              <w:jc w:val="right"/>
-              <w:rPr>
-                <w:rFonts w:ascii="Calisto MT" w:hAnsi="Calisto MT"/>
-                <w:b/>
-                <w:bCs/>
-                <w:sz w:val="24"/>
-              </w:rPr>
-            </w:pPr>
-          </w:p>
-        </w:tc>
-      </w:tr>
-    </w:tbl>
     <w:p>
       <w:pPr>
         <w:spacing w:after="0" w:line="240" w:lineRule="auto"/>
@@ -2601,6 +2249,7 @@
         </w:rPr>
         <w:t xml:space="preserve"> </w:t>
       </w:r>
+      <w:proofErr w:type="spellStart"/>
       <w:r>
         <w:rPr>
           <w:rFonts w:ascii="Showcard Gothic" w:hAnsi="Showcard Gothic" w:cs="David"/>
@@ -2609,6 +2258,7 @@
         </w:rPr>
         <w:t>Keluarga</w:t>
       </w:r>
+      <w:proofErr w:type="spellEnd"/>
     </w:p>
     <w:p>
       <w:pPr>
@@ -3072,7 +2722,25 @@
                 <w:b/>
                 <w:bCs/>
               </w:rPr>
-              <w:t xml:space="preserve"> Perguruan Tinggi</w:t>
+              <w:t xml:space="preserve"> </w:t>
+            </w:r>
+            <w:proofErr w:type="spellStart"/>
+            <w:r>
+              <w:rPr>
+                <w:rFonts w:ascii="Calisto MT" w:hAnsi="Calisto MT"/>
+                <w:b/>
+                <w:bCs/>
+              </w:rPr>
+              <w:t>Perguruan</w:t>
+            </w:r>
+            <w:proofErr w:type="spellEnd"/>
+            <w:r>
+              <w:rPr>
+                <w:rFonts w:ascii="Calisto MT" w:hAnsi="Calisto MT"/>
+                <w:b/>
+                <w:bCs/>
+              </w:rPr>
+              <w:t xml:space="preserve"> Tinggi</w:t>
             </w:r>
           </w:p>
         </w:tc>
@@ -3291,13 +2959,23 @@
                 <w:bCs/>
               </w:rPr>
             </w:pPr>
-            <w:r>
-              <w:rPr>
-                <w:rFonts w:ascii="Calisto MT" w:hAnsi="Calisto MT"/>
-                <w:b/>
-                <w:bCs/>
-              </w:rPr>
-              <w:t>Rp…………………………………..</w:t>
+            <w:proofErr w:type="spellStart"/>
+            <w:r>
+              <w:rPr>
+                <w:rFonts w:ascii="Calisto MT" w:hAnsi="Calisto MT"/>
+                <w:b/>
+                <w:bCs/>
+              </w:rPr>
+              <w:t>Rp</w:t>
+            </w:r>
+            <w:proofErr w:type="spellEnd"/>
+            <w:r>
+              <w:rPr>
+                <w:rFonts w:ascii="Calisto MT" w:hAnsi="Calisto MT"/>
+                <w:b/>
+                <w:bCs/>
+              </w:rPr>
+              <w:t>…………………………………..</w:t>
             </w:r>
           </w:p>
         </w:tc>
@@ -3483,13 +3161,31 @@
                 <w:sz w:val="24"/>
               </w:rPr>
             </w:pPr>
-            <w:r>
-              <w:rPr>
-                <w:rFonts w:ascii="Calisto MT" w:hAnsi="Calisto MT"/>
-                <w:b/>
-              </w:rPr>
-              <w:t>Kelurahan /Desa</w:t>
-            </w:r>
+            <w:proofErr w:type="spellStart"/>
+            <w:r>
+              <w:rPr>
+                <w:rFonts w:ascii="Calisto MT" w:hAnsi="Calisto MT"/>
+                <w:b/>
+              </w:rPr>
+              <w:t>Kelurahan</w:t>
+            </w:r>
+            <w:proofErr w:type="spellEnd"/>
+            <w:r>
+              <w:rPr>
+                <w:rFonts w:ascii="Calisto MT" w:hAnsi="Calisto MT"/>
+                <w:b/>
+              </w:rPr>
+              <w:t xml:space="preserve"> /</w:t>
+            </w:r>
+            <w:proofErr w:type="spellStart"/>
+            <w:r>
+              <w:rPr>
+                <w:rFonts w:ascii="Calisto MT" w:hAnsi="Calisto MT"/>
+                <w:b/>
+              </w:rPr>
+              <w:t>Desa</w:t>
+            </w:r>
+            <w:proofErr w:type="spellEnd"/>
           </w:p>
         </w:tc>
         <w:tc>
@@ -3580,14 +3276,15 @@
                 <w:sz w:val="24"/>
               </w:rPr>
             </w:pPr>
-            <w:r>
-              <w:rPr>
-                <w:rFonts w:ascii="Calisto MT" w:hAnsi="Calisto MT"/>
-                <w:b/>
-              </w:rPr>
-              <w:lastRenderedPageBreak/>
+            <w:proofErr w:type="spellStart"/>
+            <w:r>
+              <w:rPr>
+                <w:rFonts w:ascii="Calisto MT" w:hAnsi="Calisto MT"/>
+                <w:b/>
+              </w:rPr>
               <w:t>Kecamatan</w:t>
             </w:r>
+            <w:proofErr w:type="spellEnd"/>
           </w:p>
         </w:tc>
         <w:tc>
@@ -3697,6 +3394,7 @@
                 <w:b/>
                 <w:lang w:val="id-ID"/>
               </w:rPr>
+              <w:lastRenderedPageBreak/>
               <w:t>Kabupaten</w:t>
             </w:r>
           </w:p>
@@ -3974,6 +3672,7 @@
         </w:rPr>
         <w:t xml:space="preserve"> </w:t>
       </w:r>
+      <w:proofErr w:type="spellStart"/>
       <w:r>
         <w:rPr>
           <w:rFonts w:ascii="Berlin Sans FB Demi" w:hAnsi="Berlin Sans FB Demi"/>
@@ -3984,6 +3683,7 @@
         </w:rPr>
         <w:t>Ibu</w:t>
       </w:r>
+      <w:proofErr w:type="spellEnd"/>
     </w:p>
     <w:p>
       <w:pPr>
@@ -4486,7 +4186,25 @@
                 <w:b/>
                 <w:bCs/>
               </w:rPr>
-              <w:t xml:space="preserve"> Perguruan Tinggi</w:t>
+              <w:t xml:space="preserve"> </w:t>
+            </w:r>
+            <w:proofErr w:type="spellStart"/>
+            <w:r>
+              <w:rPr>
+                <w:rFonts w:ascii="Calisto MT" w:hAnsi="Calisto MT"/>
+                <w:b/>
+                <w:bCs/>
+              </w:rPr>
+              <w:t>Perguruan</w:t>
+            </w:r>
+            <w:proofErr w:type="spellEnd"/>
+            <w:r>
+              <w:rPr>
+                <w:rFonts w:ascii="Calisto MT" w:hAnsi="Calisto MT"/>
+                <w:b/>
+                <w:bCs/>
+              </w:rPr>
+              <w:t xml:space="preserve"> Tinggi</w:t>
             </w:r>
           </w:p>
         </w:tc>
@@ -4705,13 +4423,23 @@
                 <w:bCs/>
               </w:rPr>
             </w:pPr>
-            <w:r>
-              <w:rPr>
-                <w:rFonts w:ascii="Calisto MT" w:hAnsi="Calisto MT"/>
-                <w:b/>
-                <w:bCs/>
-              </w:rPr>
-              <w:t>Rp…………………………………..</w:t>
+            <w:proofErr w:type="spellStart"/>
+            <w:r>
+              <w:rPr>
+                <w:rFonts w:ascii="Calisto MT" w:hAnsi="Calisto MT"/>
+                <w:b/>
+                <w:bCs/>
+              </w:rPr>
+              <w:t>Rp</w:t>
+            </w:r>
+            <w:proofErr w:type="spellEnd"/>
+            <w:r>
+              <w:rPr>
+                <w:rFonts w:ascii="Calisto MT" w:hAnsi="Calisto MT"/>
+                <w:b/>
+                <w:bCs/>
+              </w:rPr>
+              <w:t>…………………………………..</w:t>
             </w:r>
           </w:p>
         </w:tc>
@@ -4897,13 +4625,31 @@
                 <w:sz w:val="24"/>
               </w:rPr>
             </w:pPr>
-            <w:r>
-              <w:rPr>
-                <w:rFonts w:ascii="Calisto MT" w:hAnsi="Calisto MT"/>
-                <w:b/>
-              </w:rPr>
-              <w:t>Kelurahan /Desa</w:t>
-            </w:r>
+            <w:proofErr w:type="spellStart"/>
+            <w:r>
+              <w:rPr>
+                <w:rFonts w:ascii="Calisto MT" w:hAnsi="Calisto MT"/>
+                <w:b/>
+              </w:rPr>
+              <w:t>Kelurahan</w:t>
+            </w:r>
+            <w:proofErr w:type="spellEnd"/>
+            <w:r>
+              <w:rPr>
+                <w:rFonts w:ascii="Calisto MT" w:hAnsi="Calisto MT"/>
+                <w:b/>
+              </w:rPr>
+              <w:t xml:space="preserve"> /</w:t>
+            </w:r>
+            <w:proofErr w:type="spellStart"/>
+            <w:r>
+              <w:rPr>
+                <w:rFonts w:ascii="Calisto MT" w:hAnsi="Calisto MT"/>
+                <w:b/>
+              </w:rPr>
+              <w:t>Desa</w:t>
+            </w:r>
+            <w:proofErr w:type="spellEnd"/>
           </w:p>
         </w:tc>
         <w:tc>
@@ -4994,6 +4740,7 @@
                 <w:sz w:val="24"/>
               </w:rPr>
             </w:pPr>
+            <w:proofErr w:type="spellStart"/>
             <w:r>
               <w:rPr>
                 <w:rFonts w:ascii="Calisto MT" w:hAnsi="Calisto MT"/>
@@ -5001,6 +4748,7 @@
               </w:rPr>
               <w:t>Kecamatan</w:t>
             </w:r>
+            <w:proofErr w:type="spellEnd"/>
           </w:p>
         </w:tc>
         <w:tc>
@@ -5620,6 +5368,7 @@
               </w:rPr>
               <w:t xml:space="preserve">Nomor </w:t>
             </w:r>
+            <w:proofErr w:type="spellStart"/>
             <w:r>
               <w:rPr>
                 <w:rFonts w:ascii="Calisto MT" w:hAnsi="Calisto MT"/>
@@ -5632,8 +5381,25 @@
                 <w:rFonts w:ascii="Calisto MT" w:hAnsi="Calisto MT"/>
                 <w:b/>
               </w:rPr>
-              <w:t>eserta Sekolah</w:t>
-            </w:r>
+              <w:t>eserta</w:t>
+            </w:r>
+            <w:proofErr w:type="spellEnd"/>
+            <w:r>
+              <w:rPr>
+                <w:rFonts w:ascii="Calisto MT" w:hAnsi="Calisto MT"/>
+                <w:b/>
+              </w:rPr>
+              <w:t xml:space="preserve"> </w:t>
+            </w:r>
+            <w:proofErr w:type="spellStart"/>
+            <w:r>
+              <w:rPr>
+                <w:rFonts w:ascii="Calisto MT" w:hAnsi="Calisto MT"/>
+                <w:b/>
+              </w:rPr>
+              <w:t>Sekolah</w:t>
+            </w:r>
+            <w:proofErr w:type="spellEnd"/>
             <w:r>
               <w:rPr>
                 <w:rFonts w:ascii="Calisto MT" w:hAnsi="Calisto MT"/>
@@ -6163,13 +5929,23 @@
               </w:rPr>
               <w:t xml:space="preserve">Penyakit </w:t>
             </w:r>
-            <w:r>
-              <w:rPr>
-                <w:rFonts w:ascii="Calisto MT" w:hAnsi="Calisto MT"/>
-                <w:b/>
-                <w:bCs/>
-              </w:rPr>
-              <w:t xml:space="preserve">serius </w:t>
+            <w:proofErr w:type="spellStart"/>
+            <w:r>
+              <w:rPr>
+                <w:rFonts w:ascii="Calisto MT" w:hAnsi="Calisto MT"/>
+                <w:b/>
+                <w:bCs/>
+              </w:rPr>
+              <w:t>serius</w:t>
+            </w:r>
+            <w:proofErr w:type="spellEnd"/>
+            <w:r>
+              <w:rPr>
+                <w:rFonts w:ascii="Calisto MT" w:hAnsi="Calisto MT"/>
+                <w:b/>
+                <w:bCs/>
+              </w:rPr>
+              <w:t xml:space="preserve"> </w:t>
             </w:r>
             <w:r>
               <w:rPr>
@@ -6326,8 +6102,18 @@
                 <w:bCs/>
                 <w:sz w:val="24"/>
               </w:rPr>
-              <w:t xml:space="preserve"> Ya</w:t>
-            </w:r>
+              <w:t xml:space="preserve"> </w:t>
+            </w:r>
+            <w:proofErr w:type="spellStart"/>
+            <w:r>
+              <w:rPr>
+                <w:rFonts w:ascii="Calisto MT" w:hAnsi="Calisto MT"/>
+                <w:bCs/>
+                <w:sz w:val="24"/>
+              </w:rPr>
+              <w:t>Ya</w:t>
+            </w:r>
+            <w:proofErr w:type="spellEnd"/>
           </w:p>
         </w:tc>
         <w:tc>
@@ -6358,8 +6144,18 @@
                 <w:bCs/>
                 <w:sz w:val="24"/>
               </w:rPr>
-              <w:t xml:space="preserve"> Tidak</w:t>
-            </w:r>
+              <w:t xml:space="preserve"> </w:t>
+            </w:r>
+            <w:proofErr w:type="spellStart"/>
+            <w:r>
+              <w:rPr>
+                <w:rFonts w:ascii="Calisto MT" w:hAnsi="Calisto MT"/>
+                <w:bCs/>
+                <w:sz w:val="24"/>
+              </w:rPr>
+              <w:t>Tidak</w:t>
+            </w:r>
+            <w:proofErr w:type="spellEnd"/>
           </w:p>
         </w:tc>
       </w:tr>
@@ -6478,8 +6274,18 @@
                 <w:bCs/>
                 <w:sz w:val="24"/>
               </w:rPr>
-              <w:t xml:space="preserve"> Ya</w:t>
-            </w:r>
+              <w:t xml:space="preserve"> </w:t>
+            </w:r>
+            <w:proofErr w:type="spellStart"/>
+            <w:r>
+              <w:rPr>
+                <w:rFonts w:ascii="Calisto MT" w:hAnsi="Calisto MT"/>
+                <w:bCs/>
+                <w:sz w:val="24"/>
+              </w:rPr>
+              <w:t>Ya</w:t>
+            </w:r>
+            <w:proofErr w:type="spellEnd"/>
           </w:p>
         </w:tc>
         <w:tc>
@@ -6510,8 +6316,18 @@
                 <w:bCs/>
                 <w:sz w:val="24"/>
               </w:rPr>
-              <w:t xml:space="preserve"> Tidak</w:t>
-            </w:r>
+              <w:t xml:space="preserve"> </w:t>
+            </w:r>
+            <w:proofErr w:type="spellStart"/>
+            <w:r>
+              <w:rPr>
+                <w:rFonts w:ascii="Calisto MT" w:hAnsi="Calisto MT"/>
+                <w:bCs/>
+                <w:sz w:val="24"/>
+              </w:rPr>
+              <w:t>Tidak</w:t>
+            </w:r>
+            <w:proofErr w:type="spellEnd"/>
           </w:p>
         </w:tc>
       </w:tr>
@@ -6616,8 +6432,18 @@
                 <w:bCs/>
                 <w:sz w:val="24"/>
               </w:rPr>
-              <w:t xml:space="preserve"> Ya</w:t>
-            </w:r>
+              <w:t xml:space="preserve"> </w:t>
+            </w:r>
+            <w:proofErr w:type="spellStart"/>
+            <w:r>
+              <w:rPr>
+                <w:rFonts w:ascii="Calisto MT" w:hAnsi="Calisto MT"/>
+                <w:bCs/>
+                <w:sz w:val="24"/>
+              </w:rPr>
+              <w:t>Ya</w:t>
+            </w:r>
+            <w:proofErr w:type="spellEnd"/>
           </w:p>
         </w:tc>
         <w:tc>
@@ -6648,8 +6474,18 @@
                 <w:bCs/>
                 <w:sz w:val="24"/>
               </w:rPr>
-              <w:t xml:space="preserve"> Tidak</w:t>
-            </w:r>
+              <w:t xml:space="preserve"> </w:t>
+            </w:r>
+            <w:proofErr w:type="spellStart"/>
+            <w:r>
+              <w:rPr>
+                <w:rFonts w:ascii="Calisto MT" w:hAnsi="Calisto MT"/>
+                <w:bCs/>
+                <w:sz w:val="24"/>
+              </w:rPr>
+              <w:t>Tidak</w:t>
+            </w:r>
+            <w:proofErr w:type="spellEnd"/>
           </w:p>
         </w:tc>
       </w:tr>
@@ -6768,8 +6604,18 @@
                 <w:bCs/>
                 <w:sz w:val="24"/>
               </w:rPr>
-              <w:t xml:space="preserve"> Ya</w:t>
-            </w:r>
+              <w:t xml:space="preserve"> </w:t>
+            </w:r>
+            <w:proofErr w:type="spellStart"/>
+            <w:r>
+              <w:rPr>
+                <w:rFonts w:ascii="Calisto MT" w:hAnsi="Calisto MT"/>
+                <w:bCs/>
+                <w:sz w:val="24"/>
+              </w:rPr>
+              <w:t>Ya</w:t>
+            </w:r>
+            <w:proofErr w:type="spellEnd"/>
           </w:p>
         </w:tc>
         <w:tc>
@@ -6800,8 +6646,18 @@
                 <w:bCs/>
                 <w:sz w:val="24"/>
               </w:rPr>
-              <w:t xml:space="preserve"> Tidak</w:t>
-            </w:r>
+              <w:t xml:space="preserve"> </w:t>
+            </w:r>
+            <w:proofErr w:type="spellStart"/>
+            <w:r>
+              <w:rPr>
+                <w:rFonts w:ascii="Calisto MT" w:hAnsi="Calisto MT"/>
+                <w:bCs/>
+                <w:sz w:val="24"/>
+              </w:rPr>
+              <w:t>Tidak</w:t>
+            </w:r>
+            <w:proofErr w:type="spellEnd"/>
           </w:p>
         </w:tc>
       </w:tr>
@@ -6906,8 +6762,18 @@
                 <w:bCs/>
                 <w:sz w:val="24"/>
               </w:rPr>
-              <w:t xml:space="preserve"> Ya</w:t>
-            </w:r>
+              <w:t xml:space="preserve"> </w:t>
+            </w:r>
+            <w:proofErr w:type="spellStart"/>
+            <w:r>
+              <w:rPr>
+                <w:rFonts w:ascii="Calisto MT" w:hAnsi="Calisto MT"/>
+                <w:bCs/>
+                <w:sz w:val="24"/>
+              </w:rPr>
+              <w:t>Ya</w:t>
+            </w:r>
+            <w:proofErr w:type="spellEnd"/>
           </w:p>
         </w:tc>
         <w:tc>
@@ -6938,8 +6804,18 @@
                 <w:bCs/>
                 <w:sz w:val="24"/>
               </w:rPr>
-              <w:t xml:space="preserve"> Tidak</w:t>
-            </w:r>
+              <w:t xml:space="preserve"> </w:t>
+            </w:r>
+            <w:proofErr w:type="spellStart"/>
+            <w:r>
+              <w:rPr>
+                <w:rFonts w:ascii="Calisto MT" w:hAnsi="Calisto MT"/>
+                <w:bCs/>
+                <w:sz w:val="24"/>
+              </w:rPr>
+              <w:t>Tidak</w:t>
+            </w:r>
+            <w:proofErr w:type="spellEnd"/>
           </w:p>
         </w:tc>
       </w:tr>
@@ -7028,16 +6904,7 @@
                 <w:b/>
                 <w:lang w:val="id-ID"/>
               </w:rPr>
-              <w:t xml:space="preserve">Sastra (menulis, membaca novel, </w:t>
-            </w:r>
-            <w:r>
-              <w:rPr>
-                <w:rFonts w:ascii="Calisto MT" w:hAnsi="Calisto MT"/>
-                <w:b/>
-                <w:lang w:val="id-ID"/>
-              </w:rPr>
-              <w:lastRenderedPageBreak/>
-              <w:t>cerpen, dll)</w:t>
+              <w:t>Sastra (menulis, membaca novel, cerpen, dll)</w:t>
             </w:r>
           </w:p>
         </w:tc>
@@ -7083,8 +6950,18 @@
                 <w:bCs/>
                 <w:sz w:val="24"/>
               </w:rPr>
-              <w:t xml:space="preserve"> Ya</w:t>
-            </w:r>
+              <w:t xml:space="preserve"> </w:t>
+            </w:r>
+            <w:proofErr w:type="spellStart"/>
+            <w:r>
+              <w:rPr>
+                <w:rFonts w:ascii="Calisto MT" w:hAnsi="Calisto MT"/>
+                <w:bCs/>
+                <w:sz w:val="24"/>
+              </w:rPr>
+              <w:t>Ya</w:t>
+            </w:r>
+            <w:proofErr w:type="spellEnd"/>
           </w:p>
         </w:tc>
         <w:tc>
@@ -7115,8 +6992,18 @@
                 <w:bCs/>
                 <w:sz w:val="24"/>
               </w:rPr>
-              <w:t xml:space="preserve"> Tidak</w:t>
-            </w:r>
+              <w:t xml:space="preserve"> </w:t>
+            </w:r>
+            <w:proofErr w:type="spellStart"/>
+            <w:r>
+              <w:rPr>
+                <w:rFonts w:ascii="Calisto MT" w:hAnsi="Calisto MT"/>
+                <w:bCs/>
+                <w:sz w:val="24"/>
+              </w:rPr>
+              <w:t>Tidak</w:t>
+            </w:r>
+            <w:proofErr w:type="spellEnd"/>
           </w:p>
         </w:tc>
       </w:tr>
@@ -7175,6 +7062,7 @@
                 <w:b/>
                 <w:lang w:val="id-ID"/>
               </w:rPr>
+              <w:lastRenderedPageBreak/>
               <w:t>Organisasi</w:t>
             </w:r>
           </w:p>
@@ -7221,8 +7109,18 @@
                 <w:bCs/>
                 <w:sz w:val="24"/>
               </w:rPr>
-              <w:t xml:space="preserve"> Ya</w:t>
-            </w:r>
+              <w:t xml:space="preserve"> </w:t>
+            </w:r>
+            <w:proofErr w:type="spellStart"/>
+            <w:r>
+              <w:rPr>
+                <w:rFonts w:ascii="Calisto MT" w:hAnsi="Calisto MT"/>
+                <w:bCs/>
+                <w:sz w:val="24"/>
+              </w:rPr>
+              <w:t>Ya</w:t>
+            </w:r>
+            <w:proofErr w:type="spellEnd"/>
           </w:p>
         </w:tc>
         <w:tc>
@@ -7253,8 +7151,18 @@
                 <w:bCs/>
                 <w:sz w:val="24"/>
               </w:rPr>
-              <w:t xml:space="preserve"> Tidak</w:t>
-            </w:r>
+              <w:t xml:space="preserve"> </w:t>
+            </w:r>
+            <w:proofErr w:type="spellStart"/>
+            <w:r>
+              <w:rPr>
+                <w:rFonts w:ascii="Calisto MT" w:hAnsi="Calisto MT"/>
+                <w:bCs/>
+                <w:sz w:val="24"/>
+              </w:rPr>
+              <w:t>Tidak</w:t>
+            </w:r>
+            <w:proofErr w:type="spellEnd"/>
           </w:p>
         </w:tc>
       </w:tr>
@@ -7472,6 +7380,16 @@
               </w:rPr>
               <w:t>5.</w:t>
             </w:r>
+            <w:r>
+              <w:rPr>
+                <w:rFonts w:ascii="Calisto MT" w:hAnsi="Calisto MT"/>
+                <w:b/>
+                <w:bCs/>
+              </w:rPr>
+              <w:t xml:space="preserve"> </w:t>
+            </w:r>
+            <w:bookmarkStart w:id="0" w:name="_GoBack"/>
+            <w:bookmarkEnd w:id="0"/>
           </w:p>
         </w:tc>
       </w:tr>
@@ -7877,6 +7795,7 @@
         </w:rPr>
         <w:t xml:space="preserve"> (</w:t>
       </w:r>
+      <w:proofErr w:type="spellStart"/>
       <w:r>
         <w:rPr>
           <w:rFonts w:ascii="Showcard Gothic" w:hAnsi="Showcard Gothic"/>
@@ -7885,8 +7804,53 @@
           <w:szCs w:val="32"/>
           <w:lang w:val="en-ID"/>
         </w:rPr>
-        <w:t>Diisi oleh panitia</w:t>
+        <w:t>Diisi</w:t>
       </w:r>
+      <w:proofErr w:type="spellEnd"/>
+      <w:r>
+        <w:rPr>
+          <w:rFonts w:ascii="Showcard Gothic" w:hAnsi="Showcard Gothic"/>
+          <w:color w:val="FF0000"/>
+          <w:sz w:val="20"/>
+          <w:szCs w:val="32"/>
+          <w:lang w:val="en-ID"/>
+        </w:rPr>
+        <w:t xml:space="preserve"> </w:t>
+      </w:r>
+      <w:proofErr w:type="spellStart"/>
+      <w:r>
+        <w:rPr>
+          <w:rFonts w:ascii="Showcard Gothic" w:hAnsi="Showcard Gothic"/>
+          <w:color w:val="FF0000"/>
+          <w:sz w:val="20"/>
+          <w:szCs w:val="32"/>
+          <w:lang w:val="en-ID"/>
+        </w:rPr>
+        <w:t>oleh</w:t>
+      </w:r>
+      <w:proofErr w:type="spellEnd"/>
+      <w:r>
+        <w:rPr>
+          <w:rFonts w:ascii="Showcard Gothic" w:hAnsi="Showcard Gothic"/>
+          <w:color w:val="FF0000"/>
+          <w:sz w:val="20"/>
+          <w:szCs w:val="32"/>
+          <w:lang w:val="en-ID"/>
+        </w:rPr>
+        <w:t xml:space="preserve"> </w:t>
+      </w:r>
+      <w:proofErr w:type="spellStart"/>
+      <w:r>
+        <w:rPr>
+          <w:rFonts w:ascii="Showcard Gothic" w:hAnsi="Showcard Gothic"/>
+          <w:color w:val="FF0000"/>
+          <w:sz w:val="20"/>
+          <w:szCs w:val="32"/>
+          <w:lang w:val="en-ID"/>
+        </w:rPr>
+        <w:t>panitia</w:t>
+      </w:r>
+      <w:proofErr w:type="spellEnd"/>
       <w:r>
         <w:rPr>
           <w:rFonts w:ascii="Showcard Gothic" w:hAnsi="Showcard Gothic"/>
@@ -7990,8 +7954,33 @@
                 <w:rFonts w:ascii="Calisto MT" w:eastAsia="SimSun" w:hAnsi="Calisto MT"/>
                 <w:b/>
               </w:rPr>
-              <w:t xml:space="preserve"> Akta kelahiran</w:t>
-            </w:r>
+              <w:t xml:space="preserve"> </w:t>
+            </w:r>
+            <w:proofErr w:type="spellStart"/>
+            <w:r>
+              <w:rPr>
+                <w:rFonts w:ascii="Calisto MT" w:eastAsia="SimSun" w:hAnsi="Calisto MT"/>
+                <w:b/>
+              </w:rPr>
+              <w:t>Akta</w:t>
+            </w:r>
+            <w:proofErr w:type="spellEnd"/>
+            <w:r>
+              <w:rPr>
+                <w:rFonts w:ascii="Calisto MT" w:eastAsia="SimSun" w:hAnsi="Calisto MT"/>
+                <w:b/>
+              </w:rPr>
+              <w:t xml:space="preserve"> </w:t>
+            </w:r>
+            <w:proofErr w:type="spellStart"/>
+            <w:r>
+              <w:rPr>
+                <w:rFonts w:ascii="Calisto MT" w:eastAsia="SimSun" w:hAnsi="Calisto MT"/>
+                <w:b/>
+              </w:rPr>
+              <w:t>kelahiran</w:t>
+            </w:r>
+            <w:proofErr w:type="spellEnd"/>
           </w:p>
         </w:tc>
         <w:tc>
@@ -8067,8 +8056,18 @@
                 <w:b/>
                 <w:bCs/>
               </w:rPr>
-              <w:t xml:space="preserve"> Tidak</w:t>
-            </w:r>
+              <w:t xml:space="preserve"> </w:t>
+            </w:r>
+            <w:proofErr w:type="spellStart"/>
+            <w:r>
+              <w:rPr>
+                <w:rFonts w:ascii="Calisto MT" w:hAnsi="Calisto MT"/>
+                <w:b/>
+                <w:bCs/>
+              </w:rPr>
+              <w:t>Tidak</w:t>
+            </w:r>
+            <w:proofErr w:type="spellEnd"/>
           </w:p>
         </w:tc>
       </w:tr>
@@ -8103,7 +8102,39 @@
                 <w:rFonts w:ascii="Calisto MT" w:eastAsia="SimSun" w:hAnsi="Calisto MT"/>
                 <w:b/>
               </w:rPr>
-              <w:t xml:space="preserve"> Kartu Keluarga (KK)</w:t>
+              <w:t xml:space="preserve"> </w:t>
+            </w:r>
+            <w:proofErr w:type="spellStart"/>
+            <w:r>
+              <w:rPr>
+                <w:rFonts w:ascii="Calisto MT" w:eastAsia="SimSun" w:hAnsi="Calisto MT"/>
+                <w:b/>
+              </w:rPr>
+              <w:t>Kartu</w:t>
+            </w:r>
+            <w:proofErr w:type="spellEnd"/>
+            <w:r>
+              <w:rPr>
+                <w:rFonts w:ascii="Calisto MT" w:eastAsia="SimSun" w:hAnsi="Calisto MT"/>
+                <w:b/>
+              </w:rPr>
+              <w:t xml:space="preserve"> </w:t>
+            </w:r>
+            <w:proofErr w:type="spellStart"/>
+            <w:r>
+              <w:rPr>
+                <w:rFonts w:ascii="Calisto MT" w:eastAsia="SimSun" w:hAnsi="Calisto MT"/>
+                <w:b/>
+              </w:rPr>
+              <w:t>Keluarga</w:t>
+            </w:r>
+            <w:proofErr w:type="spellEnd"/>
+            <w:r>
+              <w:rPr>
+                <w:rFonts w:ascii="Calisto MT" w:eastAsia="SimSun" w:hAnsi="Calisto MT"/>
+                <w:b/>
+              </w:rPr>
+              <w:t xml:space="preserve"> (KK)</w:t>
             </w:r>
           </w:p>
         </w:tc>
@@ -8180,8 +8211,18 @@
                 <w:b/>
                 <w:bCs/>
               </w:rPr>
-              <w:t xml:space="preserve"> Tidak</w:t>
-            </w:r>
+              <w:t xml:space="preserve"> </w:t>
+            </w:r>
+            <w:proofErr w:type="spellStart"/>
+            <w:r>
+              <w:rPr>
+                <w:rFonts w:ascii="Calisto MT" w:hAnsi="Calisto MT"/>
+                <w:b/>
+                <w:bCs/>
+              </w:rPr>
+              <w:t>Tidak</w:t>
+            </w:r>
+            <w:proofErr w:type="spellEnd"/>
           </w:p>
         </w:tc>
       </w:tr>
@@ -8216,15 +8257,49 @@
                 <w:rFonts w:ascii="Calisto MT" w:eastAsia="SimSun" w:hAnsi="Calisto MT"/>
                 <w:b/>
               </w:rPr>
-              <w:t xml:space="preserve"> Kartu Identitas</w:t>
-            </w:r>
+              <w:t xml:space="preserve"> </w:t>
+            </w:r>
+            <w:proofErr w:type="spellStart"/>
             <w:r>
               <w:rPr>
                 <w:rFonts w:ascii="Calisto MT" w:eastAsia="SimSun" w:hAnsi="Calisto MT"/>
                 <w:b/>
               </w:rPr>
-              <w:t xml:space="preserve"> Orang Tua</w:t>
-            </w:r>
+              <w:t>Kartu</w:t>
+            </w:r>
+            <w:proofErr w:type="spellEnd"/>
+            <w:r>
+              <w:rPr>
+                <w:rFonts w:ascii="Calisto MT" w:eastAsia="SimSun" w:hAnsi="Calisto MT"/>
+                <w:b/>
+              </w:rPr>
+              <w:t xml:space="preserve"> </w:t>
+            </w:r>
+            <w:proofErr w:type="spellStart"/>
+            <w:r>
+              <w:rPr>
+                <w:rFonts w:ascii="Calisto MT" w:eastAsia="SimSun" w:hAnsi="Calisto MT"/>
+                <w:b/>
+              </w:rPr>
+              <w:t>Identitas</w:t>
+            </w:r>
+            <w:proofErr w:type="spellEnd"/>
+            <w:r>
+              <w:rPr>
+                <w:rFonts w:ascii="Calisto MT" w:eastAsia="SimSun" w:hAnsi="Calisto MT"/>
+                <w:b/>
+              </w:rPr>
+              <w:t xml:space="preserve"> Orang </w:t>
+            </w:r>
+            <w:proofErr w:type="spellStart"/>
+            <w:r>
+              <w:rPr>
+                <w:rFonts w:ascii="Calisto MT" w:eastAsia="SimSun" w:hAnsi="Calisto MT"/>
+                <w:b/>
+              </w:rPr>
+              <w:t>Tua</w:t>
+            </w:r>
+            <w:proofErr w:type="spellEnd"/>
           </w:p>
         </w:tc>
         <w:tc>
@@ -8300,8 +8375,18 @@
                 <w:b/>
                 <w:bCs/>
               </w:rPr>
-              <w:t xml:space="preserve"> Tidak</w:t>
-            </w:r>
+              <w:t xml:space="preserve"> </w:t>
+            </w:r>
+            <w:proofErr w:type="spellStart"/>
+            <w:r>
+              <w:rPr>
+                <w:rFonts w:ascii="Calisto MT" w:hAnsi="Calisto MT"/>
+                <w:b/>
+                <w:bCs/>
+              </w:rPr>
+              <w:t>Tidak</w:t>
+            </w:r>
+            <w:proofErr w:type="spellEnd"/>
           </w:p>
         </w:tc>
       </w:tr>
@@ -8347,12 +8432,21 @@
               </w:rPr>
               <w:t xml:space="preserve">oto </w:t>
             </w:r>
-            <w:r>
-              <w:rPr>
-                <w:rFonts w:ascii="Calisto MT" w:hAnsi="Calisto MT"/>
-                <w:b/>
-              </w:rPr>
-              <w:t xml:space="preserve">ukuran </w:t>
+            <w:proofErr w:type="spellStart"/>
+            <w:r>
+              <w:rPr>
+                <w:rFonts w:ascii="Calisto MT" w:hAnsi="Calisto MT"/>
+                <w:b/>
+              </w:rPr>
+              <w:t>ukuran</w:t>
+            </w:r>
+            <w:proofErr w:type="spellEnd"/>
+            <w:r>
+              <w:rPr>
+                <w:rFonts w:ascii="Calisto MT" w:hAnsi="Calisto MT"/>
+                <w:b/>
+              </w:rPr>
+              <w:t xml:space="preserve"> </w:t>
             </w:r>
             <w:r>
               <w:rPr>
@@ -8389,7 +8483,39 @@
                 <w:rFonts w:ascii="Calisto MT" w:hAnsi="Calisto MT"/>
                 <w:b/>
               </w:rPr>
-              <w:t xml:space="preserve"> dan 2x3 cm masing-masing </w:t>
+              <w:t xml:space="preserve"> </w:t>
+            </w:r>
+            <w:proofErr w:type="spellStart"/>
+            <w:r>
+              <w:rPr>
+                <w:rFonts w:ascii="Calisto MT" w:hAnsi="Calisto MT"/>
+                <w:b/>
+              </w:rPr>
+              <w:t>dan</w:t>
+            </w:r>
+            <w:proofErr w:type="spellEnd"/>
+            <w:r>
+              <w:rPr>
+                <w:rFonts w:ascii="Calisto MT" w:hAnsi="Calisto MT"/>
+                <w:b/>
+              </w:rPr>
+              <w:t xml:space="preserve"> 2x3 cm </w:t>
+            </w:r>
+            <w:proofErr w:type="spellStart"/>
+            <w:r>
+              <w:rPr>
+                <w:rFonts w:ascii="Calisto MT" w:hAnsi="Calisto MT"/>
+                <w:b/>
+              </w:rPr>
+              <w:t>masing-masing</w:t>
+            </w:r>
+            <w:proofErr w:type="spellEnd"/>
+            <w:r>
+              <w:rPr>
+                <w:rFonts w:ascii="Calisto MT" w:hAnsi="Calisto MT"/>
+                <w:b/>
+              </w:rPr>
+              <w:t xml:space="preserve"> </w:t>
             </w:r>
             <w:r>
               <w:rPr>
@@ -8480,8 +8606,18 @@
                 <w:b/>
                 <w:bCs/>
               </w:rPr>
-              <w:t xml:space="preserve"> Tidak</w:t>
-            </w:r>
+              <w:t xml:space="preserve"> </w:t>
+            </w:r>
+            <w:proofErr w:type="spellStart"/>
+            <w:r>
+              <w:rPr>
+                <w:rFonts w:ascii="Calisto MT" w:hAnsi="Calisto MT"/>
+                <w:b/>
+                <w:bCs/>
+              </w:rPr>
+              <w:t>Tidak</w:t>
+            </w:r>
+            <w:proofErr w:type="spellEnd"/>
           </w:p>
         </w:tc>
       </w:tr>
@@ -8508,39 +8644,146 @@
               </w:rPr>
               <w:t xml:space="preserve">Photocopy </w:t>
             </w:r>
+            <w:proofErr w:type="spellStart"/>
             <w:r>
               <w:rPr>
                 <w:rFonts w:ascii="Calisto MT" w:eastAsia="SimSun" w:hAnsi="Calisto MT"/>
                 <w:b/>
               </w:rPr>
-              <w:t>Kartu NISN/ Surat Keterangan NISN</w:t>
-            </w:r>
+              <w:t>Kartu</w:t>
+            </w:r>
+            <w:proofErr w:type="spellEnd"/>
             <w:r>
               <w:rPr>
                 <w:rFonts w:ascii="Calisto MT" w:eastAsia="SimSun" w:hAnsi="Calisto MT"/>
                 <w:b/>
               </w:rPr>
-              <w:t xml:space="preserve"> (bagi siswa pindahan dan </w:t>
-            </w:r>
+              <w:t xml:space="preserve"> NISN/ Surat </w:t>
+            </w:r>
+            <w:proofErr w:type="spellStart"/>
             <w:r>
               <w:rPr>
                 <w:rFonts w:ascii="Calisto MT" w:eastAsia="SimSun" w:hAnsi="Calisto MT"/>
                 <w:b/>
               </w:rPr>
-              <w:t xml:space="preserve">calon </w:t>
-            </w:r>
+              <w:t>Keterangan</w:t>
+            </w:r>
+            <w:proofErr w:type="spellEnd"/>
             <w:r>
               <w:rPr>
                 <w:rFonts w:ascii="Calisto MT" w:eastAsia="SimSun" w:hAnsi="Calisto MT"/>
                 <w:b/>
               </w:rPr>
-              <w:t>siswa SMP</w:t>
+              <w:t xml:space="preserve"> NISN</w:t>
             </w:r>
             <w:r>
               <w:rPr>
                 <w:rFonts w:ascii="Calisto MT" w:eastAsia="SimSun" w:hAnsi="Calisto MT"/>
                 <w:b/>
               </w:rPr>
+              <w:t xml:space="preserve"> (</w:t>
+            </w:r>
+            <w:proofErr w:type="spellStart"/>
+            <w:r>
+              <w:rPr>
+                <w:rFonts w:ascii="Calisto MT" w:eastAsia="SimSun" w:hAnsi="Calisto MT"/>
+                <w:b/>
+              </w:rPr>
+              <w:t>bagi</w:t>
+            </w:r>
+            <w:proofErr w:type="spellEnd"/>
+            <w:r>
+              <w:rPr>
+                <w:rFonts w:ascii="Calisto MT" w:eastAsia="SimSun" w:hAnsi="Calisto MT"/>
+                <w:b/>
+              </w:rPr>
+              <w:t xml:space="preserve"> </w:t>
+            </w:r>
+            <w:proofErr w:type="spellStart"/>
+            <w:r>
+              <w:rPr>
+                <w:rFonts w:ascii="Calisto MT" w:eastAsia="SimSun" w:hAnsi="Calisto MT"/>
+                <w:b/>
+              </w:rPr>
+              <w:t>siswa</w:t>
+            </w:r>
+            <w:proofErr w:type="spellEnd"/>
+            <w:r>
+              <w:rPr>
+                <w:rFonts w:ascii="Calisto MT" w:eastAsia="SimSun" w:hAnsi="Calisto MT"/>
+                <w:b/>
+              </w:rPr>
+              <w:t xml:space="preserve"> </w:t>
+            </w:r>
+            <w:proofErr w:type="spellStart"/>
+            <w:r>
+              <w:rPr>
+                <w:rFonts w:ascii="Calisto MT" w:eastAsia="SimSun" w:hAnsi="Calisto MT"/>
+                <w:b/>
+              </w:rPr>
+              <w:t>pindahan</w:t>
+            </w:r>
+            <w:proofErr w:type="spellEnd"/>
+            <w:r>
+              <w:rPr>
+                <w:rFonts w:ascii="Calisto MT" w:eastAsia="SimSun" w:hAnsi="Calisto MT"/>
+                <w:b/>
+              </w:rPr>
+              <w:t xml:space="preserve"> </w:t>
+            </w:r>
+            <w:proofErr w:type="spellStart"/>
+            <w:r>
+              <w:rPr>
+                <w:rFonts w:ascii="Calisto MT" w:eastAsia="SimSun" w:hAnsi="Calisto MT"/>
+                <w:b/>
+              </w:rPr>
+              <w:t>dan</w:t>
+            </w:r>
+            <w:proofErr w:type="spellEnd"/>
+            <w:r>
+              <w:rPr>
+                <w:rFonts w:ascii="Calisto MT" w:eastAsia="SimSun" w:hAnsi="Calisto MT"/>
+                <w:b/>
+              </w:rPr>
+              <w:t xml:space="preserve"> </w:t>
+            </w:r>
+            <w:proofErr w:type="spellStart"/>
+            <w:r>
+              <w:rPr>
+                <w:rFonts w:ascii="Calisto MT" w:eastAsia="SimSun" w:hAnsi="Calisto MT"/>
+                <w:b/>
+              </w:rPr>
+              <w:t>calon</w:t>
+            </w:r>
+            <w:proofErr w:type="spellEnd"/>
+            <w:r>
+              <w:rPr>
+                <w:rFonts w:ascii="Calisto MT" w:eastAsia="SimSun" w:hAnsi="Calisto MT"/>
+                <w:b/>
+              </w:rPr>
+              <w:t xml:space="preserve"> </w:t>
+            </w:r>
+            <w:proofErr w:type="spellStart"/>
+            <w:r>
+              <w:rPr>
+                <w:rFonts w:ascii="Calisto MT" w:eastAsia="SimSun" w:hAnsi="Calisto MT"/>
+                <w:b/>
+              </w:rPr>
+              <w:t>siswa</w:t>
+            </w:r>
+            <w:proofErr w:type="spellEnd"/>
+            <w:r>
+              <w:rPr>
+                <w:rFonts w:ascii="Calisto MT" w:eastAsia="SimSun" w:hAnsi="Calisto MT"/>
+                <w:b/>
+              </w:rPr>
+              <w:t xml:space="preserve"> SMP</w:t>
+            </w:r>
+            <w:r>
+              <w:rPr>
+                <w:rFonts w:ascii="Calisto MT" w:eastAsia="SimSun" w:hAnsi="Calisto MT"/>
+                <w:b/>
+              </w:rPr>
               <w:t>/SMA)</w:t>
             </w:r>
           </w:p>
@@ -8615,8 +8858,18 @@
                 <w:b/>
                 <w:bCs/>
               </w:rPr>
-              <w:t xml:space="preserve"> Tidak</w:t>
-            </w:r>
+              <w:t xml:space="preserve"> </w:t>
+            </w:r>
+            <w:proofErr w:type="spellStart"/>
+            <w:r>
+              <w:rPr>
+                <w:rFonts w:ascii="Calisto MT" w:hAnsi="Calisto MT"/>
+                <w:b/>
+                <w:bCs/>
+              </w:rPr>
+              <w:t>Tidak</w:t>
+            </w:r>
+            <w:proofErr w:type="spellEnd"/>
           </w:p>
         </w:tc>
         <w:tc>
@@ -8676,21 +8929,95 @@
               </w:rPr>
               <w:t xml:space="preserve">Surat </w:t>
             </w:r>
-            <w:r>
-              <w:rPr>
-                <w:rFonts w:ascii="Calisto MT" w:hAnsi="Calisto MT"/>
-                <w:b/>
-                <w:bCs/>
-              </w:rPr>
-              <w:t>Bebas Narkoba</w:t>
-            </w:r>
-            <w:r>
-              <w:rPr>
-                <w:rFonts w:ascii="Calisto MT" w:hAnsi="Calisto MT"/>
-                <w:b/>
-                <w:bCs/>
-              </w:rPr>
-              <w:t xml:space="preserve"> (khusus calon siswa SMA</w:t>
+            <w:proofErr w:type="spellStart"/>
+            <w:r>
+              <w:rPr>
+                <w:rFonts w:ascii="Calisto MT" w:hAnsi="Calisto MT"/>
+                <w:b/>
+                <w:bCs/>
+              </w:rPr>
+              <w:t>Bebas</w:t>
+            </w:r>
+            <w:proofErr w:type="spellEnd"/>
+            <w:r>
+              <w:rPr>
+                <w:rFonts w:ascii="Calisto MT" w:hAnsi="Calisto MT"/>
+                <w:b/>
+                <w:bCs/>
+              </w:rPr>
+              <w:t xml:space="preserve"> </w:t>
+            </w:r>
+            <w:proofErr w:type="spellStart"/>
+            <w:r>
+              <w:rPr>
+                <w:rFonts w:ascii="Calisto MT" w:hAnsi="Calisto MT"/>
+                <w:b/>
+                <w:bCs/>
+              </w:rPr>
+              <w:t>Narkoba</w:t>
+            </w:r>
+            <w:proofErr w:type="spellEnd"/>
+            <w:r>
+              <w:rPr>
+                <w:rFonts w:ascii="Calisto MT" w:hAnsi="Calisto MT"/>
+                <w:b/>
+                <w:bCs/>
+              </w:rPr>
+              <w:t xml:space="preserve"> (</w:t>
+            </w:r>
+            <w:proofErr w:type="spellStart"/>
+            <w:r>
+              <w:rPr>
+                <w:rFonts w:ascii="Calisto MT" w:hAnsi="Calisto MT"/>
+                <w:b/>
+                <w:bCs/>
+              </w:rPr>
+              <w:t>khusus</w:t>
+            </w:r>
+            <w:proofErr w:type="spellEnd"/>
+            <w:r>
+              <w:rPr>
+                <w:rFonts w:ascii="Calisto MT" w:hAnsi="Calisto MT"/>
+                <w:b/>
+                <w:bCs/>
+              </w:rPr>
+              <w:t xml:space="preserve"> </w:t>
+            </w:r>
+            <w:proofErr w:type="spellStart"/>
+            <w:r>
+              <w:rPr>
+                <w:rFonts w:ascii="Calisto MT" w:hAnsi="Calisto MT"/>
+                <w:b/>
+                <w:bCs/>
+              </w:rPr>
+              <w:t>calon</w:t>
+            </w:r>
+            <w:proofErr w:type="spellEnd"/>
+            <w:r>
+              <w:rPr>
+                <w:rFonts w:ascii="Calisto MT" w:hAnsi="Calisto MT"/>
+                <w:b/>
+                <w:bCs/>
+              </w:rPr>
+              <w:t xml:space="preserve"> </w:t>
+            </w:r>
+            <w:proofErr w:type="spellStart"/>
+            <w:r>
+              <w:rPr>
+                <w:rFonts w:ascii="Calisto MT" w:hAnsi="Calisto MT"/>
+                <w:b/>
+                <w:bCs/>
+              </w:rPr>
+              <w:t>siswa</w:t>
+            </w:r>
+            <w:proofErr w:type="spellEnd"/>
+            <w:r>
+              <w:rPr>
+                <w:rFonts w:ascii="Calisto MT" w:hAnsi="Calisto MT"/>
+                <w:b/>
+                <w:bCs/>
+              </w:rPr>
+              <w:t xml:space="preserve"> SMA</w:t>
             </w:r>
             <w:r>
               <w:rPr>
@@ -8773,8 +9100,18 @@
                 <w:b/>
                 <w:bCs/>
               </w:rPr>
-              <w:t xml:space="preserve"> Tidak</w:t>
-            </w:r>
+              <w:t xml:space="preserve"> </w:t>
+            </w:r>
+            <w:proofErr w:type="spellStart"/>
+            <w:r>
+              <w:rPr>
+                <w:rFonts w:ascii="Calisto MT" w:hAnsi="Calisto MT"/>
+                <w:b/>
+                <w:bCs/>
+              </w:rPr>
+              <w:t>Tidak</w:t>
+            </w:r>
+            <w:proofErr w:type="spellEnd"/>
           </w:p>
         </w:tc>
       </w:tr>
@@ -8803,7 +9140,79 @@
                 <w:b/>
                 <w:bCs/>
               </w:rPr>
-              <w:t>Surat Pindah (bagi siswa pindahan)</w:t>
+              <w:t xml:space="preserve">Surat </w:t>
+            </w:r>
+            <w:proofErr w:type="spellStart"/>
+            <w:r>
+              <w:rPr>
+                <w:rFonts w:ascii="Calisto MT" w:hAnsi="Calisto MT"/>
+                <w:b/>
+                <w:bCs/>
+              </w:rPr>
+              <w:t>Pindah</w:t>
+            </w:r>
+            <w:proofErr w:type="spellEnd"/>
+            <w:r>
+              <w:rPr>
+                <w:rFonts w:ascii="Calisto MT" w:hAnsi="Calisto MT"/>
+                <w:b/>
+                <w:bCs/>
+              </w:rPr>
+              <w:t xml:space="preserve"> (</w:t>
+            </w:r>
+            <w:proofErr w:type="spellStart"/>
+            <w:r>
+              <w:rPr>
+                <w:rFonts w:ascii="Calisto MT" w:hAnsi="Calisto MT"/>
+                <w:b/>
+                <w:bCs/>
+              </w:rPr>
+              <w:t>bagi</w:t>
+            </w:r>
+            <w:proofErr w:type="spellEnd"/>
+            <w:r>
+              <w:rPr>
+                <w:rFonts w:ascii="Calisto MT" w:hAnsi="Calisto MT"/>
+                <w:b/>
+                <w:bCs/>
+              </w:rPr>
+              <w:t xml:space="preserve"> </w:t>
+            </w:r>
+            <w:proofErr w:type="spellStart"/>
+            <w:r>
+              <w:rPr>
+                <w:rFonts w:ascii="Calisto MT" w:hAnsi="Calisto MT"/>
+                <w:b/>
+                <w:bCs/>
+              </w:rPr>
+              <w:t>siswa</w:t>
+            </w:r>
+            <w:proofErr w:type="spellEnd"/>
+            <w:r>
+              <w:rPr>
+                <w:rFonts w:ascii="Calisto MT" w:hAnsi="Calisto MT"/>
+                <w:b/>
+                <w:bCs/>
+              </w:rPr>
+              <w:t xml:space="preserve"> </w:t>
+            </w:r>
+            <w:proofErr w:type="spellStart"/>
+            <w:r>
+              <w:rPr>
+                <w:rFonts w:ascii="Calisto MT" w:hAnsi="Calisto MT"/>
+                <w:b/>
+                <w:bCs/>
+              </w:rPr>
+              <w:t>pindahan</w:t>
+            </w:r>
+            <w:proofErr w:type="spellEnd"/>
+            <w:r>
+              <w:rPr>
+                <w:rFonts w:ascii="Calisto MT" w:hAnsi="Calisto MT"/>
+                <w:b/>
+                <w:bCs/>
+              </w:rPr>
+              <w:t>)</w:t>
             </w:r>
           </w:p>
         </w:tc>
@@ -8878,8 +9287,18 @@
                 <w:b/>
                 <w:bCs/>
               </w:rPr>
-              <w:t xml:space="preserve"> Tidak</w:t>
-            </w:r>
+              <w:t xml:space="preserve"> </w:t>
+            </w:r>
+            <w:proofErr w:type="spellStart"/>
+            <w:r>
+              <w:rPr>
+                <w:rFonts w:ascii="Calisto MT" w:hAnsi="Calisto MT"/>
+                <w:b/>
+                <w:bCs/>
+              </w:rPr>
+              <w:t>Tidak</w:t>
+            </w:r>
+            <w:proofErr w:type="spellEnd"/>
           </w:p>
         </w:tc>
       </w:tr>
@@ -8917,20 +9336,83 @@
               </w:rPr>
               <w:t xml:space="preserve"> </w:t>
             </w:r>
+            <w:proofErr w:type="spellStart"/>
             <w:r>
               <w:rPr>
                 <w:rFonts w:ascii="Calisto MT" w:eastAsia="SimSun" w:hAnsi="Calisto MT"/>
                 <w:b/>
               </w:rPr>
-              <w:t>Rapor (</w:t>
-            </w:r>
-            <w:r>
-              <w:rPr>
-                <w:rFonts w:ascii="Calisto MT" w:hAnsi="Calisto MT"/>
-                <w:b/>
-                <w:bCs/>
-              </w:rPr>
-              <w:t>(bagi siswa pindahan)</w:t>
+              <w:t>Rapor</w:t>
+            </w:r>
+            <w:proofErr w:type="spellEnd"/>
+            <w:r>
+              <w:rPr>
+                <w:rFonts w:ascii="Calisto MT" w:eastAsia="SimSun" w:hAnsi="Calisto MT"/>
+                <w:b/>
+              </w:rPr>
+              <w:t xml:space="preserve"> (</w:t>
+            </w:r>
+            <w:r>
+              <w:rPr>
+                <w:rFonts w:ascii="Calisto MT" w:hAnsi="Calisto MT"/>
+                <w:b/>
+                <w:bCs/>
+              </w:rPr>
+              <w:t>(</w:t>
+            </w:r>
+            <w:proofErr w:type="spellStart"/>
+            <w:r>
+              <w:rPr>
+                <w:rFonts w:ascii="Calisto MT" w:hAnsi="Calisto MT"/>
+                <w:b/>
+                <w:bCs/>
+              </w:rPr>
+              <w:t>bagi</w:t>
+            </w:r>
+            <w:proofErr w:type="spellEnd"/>
+            <w:r>
+              <w:rPr>
+                <w:rFonts w:ascii="Calisto MT" w:hAnsi="Calisto MT"/>
+                <w:b/>
+                <w:bCs/>
+              </w:rPr>
+              <w:t xml:space="preserve"> </w:t>
+            </w:r>
+            <w:proofErr w:type="spellStart"/>
+            <w:r>
+              <w:rPr>
+                <w:rFonts w:ascii="Calisto MT" w:hAnsi="Calisto MT"/>
+                <w:b/>
+                <w:bCs/>
+              </w:rPr>
+              <w:t>siswa</w:t>
+            </w:r>
+            <w:proofErr w:type="spellEnd"/>
+            <w:r>
+              <w:rPr>
+                <w:rFonts w:ascii="Calisto MT" w:hAnsi="Calisto MT"/>
+                <w:b/>
+                <w:bCs/>
+              </w:rPr>
+              <w:t xml:space="preserve"> </w:t>
+            </w:r>
+            <w:proofErr w:type="spellStart"/>
+            <w:r>
+              <w:rPr>
+                <w:rFonts w:ascii="Calisto MT" w:hAnsi="Calisto MT"/>
+                <w:b/>
+                <w:bCs/>
+              </w:rPr>
+              <w:t>pindahan</w:t>
+            </w:r>
+            <w:proofErr w:type="spellEnd"/>
+            <w:r>
+              <w:rPr>
+                <w:rFonts w:ascii="Calisto MT" w:hAnsi="Calisto MT"/>
+                <w:b/>
+                <w:bCs/>
+              </w:rPr>
+              <w:t>)</w:t>
             </w:r>
           </w:p>
         </w:tc>
@@ -9078,8 +9560,18 @@
                 <w:b/>
                 <w:bCs/>
               </w:rPr>
-              <w:t xml:space="preserve"> Tidak</w:t>
-            </w:r>
+              <w:t xml:space="preserve"> </w:t>
+            </w:r>
+            <w:proofErr w:type="spellStart"/>
+            <w:r>
+              <w:rPr>
+                <w:rFonts w:ascii="Calisto MT" w:hAnsi="Calisto MT"/>
+                <w:b/>
+                <w:bCs/>
+              </w:rPr>
+              <w:t>Tidak</w:t>
+            </w:r>
+            <w:proofErr w:type="spellEnd"/>
           </w:p>
         </w:tc>
       </w:tr>
@@ -9101,12 +9593,117 @@
                 <w:b/>
               </w:rPr>
             </w:pPr>
-            <w:r>
-              <w:rPr>
-                <w:rFonts w:ascii="Calisto MT" w:hAnsi="Calisto MT"/>
-                <w:b/>
-              </w:rPr>
-              <w:t>Menunjukkan Slip Pembayaran BPP dan Biaya Perawatan Fasilitas dari TU</w:t>
+            <w:proofErr w:type="spellStart"/>
+            <w:r>
+              <w:rPr>
+                <w:rFonts w:ascii="Calisto MT" w:hAnsi="Calisto MT"/>
+                <w:b/>
+              </w:rPr>
+              <w:t>Menunjukkan</w:t>
+            </w:r>
+            <w:proofErr w:type="spellEnd"/>
+            <w:r>
+              <w:rPr>
+                <w:rFonts w:ascii="Calisto MT" w:hAnsi="Calisto MT"/>
+                <w:b/>
+              </w:rPr>
+              <w:t xml:space="preserve"> Slip </w:t>
+            </w:r>
+            <w:proofErr w:type="spellStart"/>
+            <w:r>
+              <w:rPr>
+                <w:rFonts w:ascii="Calisto MT" w:hAnsi="Calisto MT"/>
+                <w:b/>
+              </w:rPr>
+              <w:t>Pembayaran</w:t>
+            </w:r>
+            <w:proofErr w:type="spellEnd"/>
+            <w:r>
+              <w:rPr>
+                <w:rFonts w:ascii="Calisto MT" w:hAnsi="Calisto MT"/>
+                <w:b/>
+              </w:rPr>
+              <w:t xml:space="preserve"> BPP </w:t>
+            </w:r>
+            <w:proofErr w:type="spellStart"/>
+            <w:r>
+              <w:rPr>
+                <w:rFonts w:ascii="Calisto MT" w:hAnsi="Calisto MT"/>
+                <w:b/>
+              </w:rPr>
+              <w:t>dan</w:t>
+            </w:r>
+            <w:proofErr w:type="spellEnd"/>
+            <w:r>
+              <w:rPr>
+                <w:rFonts w:ascii="Calisto MT" w:hAnsi="Calisto MT"/>
+                <w:b/>
+              </w:rPr>
+              <w:t xml:space="preserve"> </w:t>
+            </w:r>
+            <w:proofErr w:type="spellStart"/>
+            <w:r>
+              <w:rPr>
+                <w:rFonts w:ascii="Calisto MT" w:hAnsi="Calisto MT"/>
+                <w:b/>
+              </w:rPr>
+              <w:t>Biaya</w:t>
+            </w:r>
+            <w:proofErr w:type="spellEnd"/>
+            <w:r>
+              <w:rPr>
+                <w:rFonts w:ascii="Calisto MT" w:hAnsi="Calisto MT"/>
+                <w:b/>
+              </w:rPr>
+              <w:t xml:space="preserve"> </w:t>
+            </w:r>
+            <w:proofErr w:type="spellStart"/>
+            <w:r>
+              <w:rPr>
+                <w:rFonts w:ascii="Calisto MT" w:hAnsi="Calisto MT"/>
+                <w:b/>
+              </w:rPr>
+              <w:t>Perawatan</w:t>
+            </w:r>
+            <w:proofErr w:type="spellEnd"/>
+            <w:r>
+              <w:rPr>
+                <w:rFonts w:ascii="Calisto MT" w:hAnsi="Calisto MT"/>
+                <w:b/>
+              </w:rPr>
+              <w:t xml:space="preserve"> </w:t>
+            </w:r>
+            <w:proofErr w:type="spellStart"/>
+            <w:r>
+              <w:rPr>
+                <w:rFonts w:ascii="Calisto MT" w:hAnsi="Calisto MT"/>
+                <w:b/>
+              </w:rPr>
+              <w:t>Fasilitas</w:t>
+            </w:r>
+            <w:proofErr w:type="spellEnd"/>
+            <w:r>
+              <w:rPr>
+                <w:rFonts w:ascii="Calisto MT" w:hAnsi="Calisto MT"/>
+                <w:b/>
+              </w:rPr>
+              <w:t xml:space="preserve"> </w:t>
+            </w:r>
+            <w:proofErr w:type="spellStart"/>
+            <w:r>
+              <w:rPr>
+                <w:rFonts w:ascii="Calisto MT" w:hAnsi="Calisto MT"/>
+                <w:b/>
+              </w:rPr>
+              <w:t>dari</w:t>
+            </w:r>
+            <w:proofErr w:type="spellEnd"/>
+            <w:r>
+              <w:rPr>
+                <w:rFonts w:ascii="Calisto MT" w:hAnsi="Calisto MT"/>
+                <w:b/>
+              </w:rPr>
+              <w:t xml:space="preserve"> TU</w:t>
             </w:r>
           </w:p>
         </w:tc>
@@ -9181,8 +9778,18 @@
                 <w:b/>
                 <w:bCs/>
               </w:rPr>
-              <w:t xml:space="preserve"> Tidak</w:t>
-            </w:r>
+              <w:t xml:space="preserve"> </w:t>
+            </w:r>
+            <w:proofErr w:type="spellStart"/>
+            <w:r>
+              <w:rPr>
+                <w:rFonts w:ascii="Calisto MT" w:hAnsi="Calisto MT"/>
+                <w:b/>
+                <w:bCs/>
+              </w:rPr>
+              <w:t>Tidak</w:t>
+            </w:r>
+            <w:proofErr w:type="spellEnd"/>
           </w:p>
         </w:tc>
       </w:tr>
@@ -9204,12 +9811,77 @@
                 <w:b/>
               </w:rPr>
             </w:pPr>
-            <w:r>
-              <w:rPr>
-                <w:rFonts w:ascii="Calisto MT" w:hAnsi="Calisto MT"/>
-                <w:b/>
-              </w:rPr>
-              <w:t>Menunjukkan Bukti Pembayaran Paket S</w:t>
+            <w:proofErr w:type="spellStart"/>
+            <w:r>
+              <w:rPr>
+                <w:rFonts w:ascii="Calisto MT" w:hAnsi="Calisto MT"/>
+                <w:b/>
+              </w:rPr>
+              <w:t>Menunjukkan</w:t>
+            </w:r>
+            <w:proofErr w:type="spellEnd"/>
+            <w:r>
+              <w:rPr>
+                <w:rFonts w:ascii="Calisto MT" w:hAnsi="Calisto MT"/>
+                <w:b/>
+              </w:rPr>
+              <w:t xml:space="preserve"> </w:t>
+            </w:r>
+            <w:proofErr w:type="spellStart"/>
+            <w:r>
+              <w:rPr>
+                <w:rFonts w:ascii="Calisto MT" w:hAnsi="Calisto MT"/>
+                <w:b/>
+              </w:rPr>
+              <w:t>Bukti</w:t>
+            </w:r>
+            <w:proofErr w:type="spellEnd"/>
+            <w:r>
+              <w:rPr>
+                <w:rFonts w:ascii="Calisto MT" w:hAnsi="Calisto MT"/>
+                <w:b/>
+              </w:rPr>
+              <w:t xml:space="preserve"> </w:t>
+            </w:r>
+            <w:proofErr w:type="spellStart"/>
+            <w:r>
+              <w:rPr>
+                <w:rFonts w:ascii="Calisto MT" w:hAnsi="Calisto MT"/>
+                <w:b/>
+              </w:rPr>
+              <w:t>Pembayaran</w:t>
+            </w:r>
+            <w:proofErr w:type="spellEnd"/>
+            <w:r>
+              <w:rPr>
+                <w:rFonts w:ascii="Calisto MT" w:hAnsi="Calisto MT"/>
+                <w:b/>
+              </w:rPr>
+              <w:t xml:space="preserve"> </w:t>
+            </w:r>
+            <w:proofErr w:type="spellStart"/>
+            <w:r>
+              <w:rPr>
+                <w:rFonts w:ascii="Calisto MT" w:hAnsi="Calisto MT"/>
+                <w:b/>
+              </w:rPr>
+              <w:t>Paket</w:t>
+            </w:r>
+            <w:proofErr w:type="spellEnd"/>
+            <w:r>
+              <w:rPr>
+                <w:rFonts w:ascii="Calisto MT" w:hAnsi="Calisto MT"/>
+                <w:b/>
+              </w:rPr>
+              <w:t xml:space="preserve"> </w:t>
+            </w:r>
+            <w:proofErr w:type="spellStart"/>
+            <w:r>
+              <w:rPr>
+                <w:rFonts w:ascii="Calisto MT" w:hAnsi="Calisto MT"/>
+                <w:b/>
+              </w:rPr>
+              <w:t>S</w:t>
             </w:r>
             <w:r>
               <w:rPr>
@@ -9218,12 +9890,37 @@
               </w:rPr>
               <w:t>eragam</w:t>
             </w:r>
-            <w:r>
-              <w:rPr>
-                <w:rFonts w:ascii="Calisto MT" w:hAnsi="Calisto MT"/>
-                <w:b/>
-              </w:rPr>
-              <w:t xml:space="preserve"> dari K</w:t>
+            <w:proofErr w:type="spellEnd"/>
+            <w:r>
+              <w:rPr>
+                <w:rFonts w:ascii="Calisto MT" w:hAnsi="Calisto MT"/>
+                <w:b/>
+              </w:rPr>
+              <w:t xml:space="preserve"> </w:t>
+            </w:r>
+            <w:proofErr w:type="spellStart"/>
+            <w:r>
+              <w:rPr>
+                <w:rFonts w:ascii="Calisto MT" w:hAnsi="Calisto MT"/>
+                <w:b/>
+              </w:rPr>
+              <w:t>dari</w:t>
+            </w:r>
+            <w:proofErr w:type="spellEnd"/>
+            <w:r>
+              <w:rPr>
+                <w:rFonts w:ascii="Calisto MT" w:hAnsi="Calisto MT"/>
+                <w:b/>
+              </w:rPr>
+              <w:t xml:space="preserve"> </w:t>
+            </w:r>
+            <w:proofErr w:type="spellStart"/>
+            <w:r>
+              <w:rPr>
+                <w:rFonts w:ascii="Calisto MT" w:hAnsi="Calisto MT"/>
+                <w:b/>
+              </w:rPr>
+              <w:t>K</w:t>
             </w:r>
             <w:r>
               <w:rPr>
@@ -9232,6 +9929,7 @@
               </w:rPr>
               <w:t>operasi</w:t>
             </w:r>
+            <w:proofErr w:type="spellEnd"/>
           </w:p>
         </w:tc>
         <w:tc>
@@ -9305,8 +10003,18 @@
                 <w:b/>
                 <w:bCs/>
               </w:rPr>
-              <w:t xml:space="preserve"> Tidak</w:t>
-            </w:r>
+              <w:t xml:space="preserve"> </w:t>
+            </w:r>
+            <w:proofErr w:type="spellStart"/>
+            <w:r>
+              <w:rPr>
+                <w:rFonts w:ascii="Calisto MT" w:hAnsi="Calisto MT"/>
+                <w:b/>
+                <w:bCs/>
+              </w:rPr>
+              <w:t>Tidak</w:t>
+            </w:r>
+            <w:proofErr w:type="spellEnd"/>
           </w:p>
         </w:tc>
       </w:tr>
@@ -9381,6 +10089,7 @@
         </w:rPr>
         <w:t xml:space="preserve">anak saya </w:t>
       </w:r>
+      <w:proofErr w:type="spellStart"/>
       <w:r>
         <w:rPr>
           <w:rFonts w:ascii="Calisto MT" w:hAnsi="Calisto MT"/>
@@ -9388,6 +10097,7 @@
         </w:rPr>
         <w:t>sudah</w:t>
       </w:r>
+      <w:proofErr w:type="spellEnd"/>
       <w:r>
         <w:rPr>
           <w:rFonts w:ascii="Calisto MT" w:hAnsi="Calisto MT"/>
@@ -9409,7 +10119,23 @@
           <w:rFonts w:ascii="Calisto MT" w:hAnsi="Calisto MT"/>
           <w:b/>
         </w:rPr>
-        <w:t xml:space="preserve">, maka </w:t>
+        <w:t xml:space="preserve">, </w:t>
+      </w:r>
+      <w:proofErr w:type="spellStart"/>
+      <w:r>
+        <w:rPr>
+          <w:rFonts w:ascii="Calisto MT" w:hAnsi="Calisto MT"/>
+          <w:b/>
+        </w:rPr>
+        <w:t>maka</w:t>
+      </w:r>
+      <w:proofErr w:type="spellEnd"/>
+      <w:r>
+        <w:rPr>
+          <w:rFonts w:ascii="Calisto MT" w:hAnsi="Calisto MT"/>
+          <w:b/>
+        </w:rPr>
+        <w:t xml:space="preserve"> </w:t>
       </w:r>
       <w:r>
         <w:rPr>
@@ -9605,7 +10331,27 @@
           <w:szCs w:val="16"/>
           <w:lang w:val="id-ID"/>
         </w:rPr>
-        <w:t xml:space="preserve">                            Tempat dan tanggal</w:t>
+        <w:t xml:space="preserve">                            </w:t>
+      </w:r>
+      <w:r>
+        <w:rPr>
+          <w:rFonts w:ascii="Calisto MT" w:hAnsi="Calisto MT"/>
+          <w:b/>
+          <w:sz w:val="16"/>
+          <w:szCs w:val="16"/>
+          <w:lang w:val="en-ID"/>
+        </w:rPr>
+        <w:t>*</w:t>
+      </w:r>
+      <w:r>
+        <w:rPr>
+          <w:rFonts w:ascii="Calisto MT" w:hAnsi="Calisto MT"/>
+          <w:b/>
+          <w:sz w:val="16"/>
+          <w:szCs w:val="16"/>
+          <w:lang w:val="id-ID"/>
+        </w:rPr>
+        <w:t>Tempat dan tanggal</w:t>
       </w:r>
     </w:p>
     <w:p>
@@ -9948,7 +10694,61 @@
         <w:i/>
         <w:sz w:val="18"/>
       </w:rPr>
-      <w:t xml:space="preserve">) Beri tanda centang </w:t>
+      <w:t xml:space="preserve">) </w:t>
+    </w:r>
+    <w:proofErr w:type="spellStart"/>
+    <w:r>
+      <w:rPr>
+        <w:rFonts w:ascii="Calisto MT" w:hAnsi="Calisto MT"/>
+        <w:i/>
+        <w:sz w:val="18"/>
+      </w:rPr>
+      <w:t>Beri</w:t>
+    </w:r>
+    <w:proofErr w:type="spellEnd"/>
+    <w:r>
+      <w:rPr>
+        <w:rFonts w:ascii="Calisto MT" w:hAnsi="Calisto MT"/>
+        <w:i/>
+        <w:sz w:val="18"/>
+      </w:rPr>
+      <w:t xml:space="preserve"> </w:t>
+    </w:r>
+    <w:proofErr w:type="spellStart"/>
+    <w:r>
+      <w:rPr>
+        <w:rFonts w:ascii="Calisto MT" w:hAnsi="Calisto MT"/>
+        <w:i/>
+        <w:sz w:val="18"/>
+      </w:rPr>
+      <w:t>tanda</w:t>
+    </w:r>
+    <w:proofErr w:type="spellEnd"/>
+    <w:r>
+      <w:rPr>
+        <w:rFonts w:ascii="Calisto MT" w:hAnsi="Calisto MT"/>
+        <w:i/>
+        <w:sz w:val="18"/>
+      </w:rPr>
+      <w:t xml:space="preserve"> </w:t>
+    </w:r>
+    <w:proofErr w:type="spellStart"/>
+    <w:r>
+      <w:rPr>
+        <w:rFonts w:ascii="Calisto MT" w:hAnsi="Calisto MT"/>
+        <w:i/>
+        <w:sz w:val="18"/>
+      </w:rPr>
+      <w:t>centang</w:t>
+    </w:r>
+    <w:proofErr w:type="spellEnd"/>
+    <w:r>
+      <w:rPr>
+        <w:rFonts w:ascii="Calisto MT" w:hAnsi="Calisto MT"/>
+        <w:i/>
+        <w:sz w:val="18"/>
+      </w:rPr>
+      <w:t xml:space="preserve"> </w:t>
     </w:r>
     <w:r>
       <w:rPr>
@@ -10144,7 +10944,7 @@
         <w:szCs w:val="16"/>
         <w:lang w:val="id-ID"/>
       </w:rPr>
-      <w:t>1</w:t>
+      <w:t>4</w:t>
     </w:r>
     <w:r>
       <w:rPr>
@@ -12167,7 +12967,7 @@
 </file>
 
 <file path=customXml/itemProps1.xml><?xml version="1.0" encoding="utf-8"?>
-<ds:datastoreItem xmlns:ds="http://schemas.openxmlformats.org/officeDocument/2006/customXml" ds:itemID="{3B7D63A8-B183-4EBB-BB3E-8A778FCF5FEF}">
+<ds:datastoreItem xmlns:ds="http://schemas.openxmlformats.org/officeDocument/2006/customXml" ds:itemID="{A7BDD5F3-E354-48E1-8E66-06DDD9E31096}">
   <ds:schemaRefs>
     <ds:schemaRef ds:uri="http://schemas.openxmlformats.org/officeDocument/2006/bibliography"/>
   </ds:schemaRefs>

</xml_diff>